<commit_message>
modif: agregado el comprobante de retencion a la base de datos
</commit_message>
<xml_diff>
--- a/Propuesta de Proyecto.docx
+++ b/Propuesta de Proyecto.docx
@@ -1,6 +1,6 @@
 
 <file path=word/document.xml><?xml version="1.0" encoding="utf-8"?>
-<w:document xmlns:wpc="http://schemas.microsoft.com/office/word/2010/wordprocessingCanvas" xmlns:mc="http://schemas.openxmlformats.org/markup-compatibility/2006" xmlns:o="urn:schemas-microsoft-com:office:office" xmlns:r="http://schemas.openxmlformats.org/officeDocument/2006/relationships" xmlns:m="http://schemas.openxmlformats.org/officeDocument/2006/math" xmlns:v="urn:schemas-microsoft-com:vml" xmlns:wp14="http://schemas.microsoft.com/office/word/2010/wordprocessingDrawing" xmlns:wp="http://schemas.openxmlformats.org/drawingml/2006/wordprocessingDrawing" xmlns:w10="urn:schemas-microsoft-com:office:word" xmlns:w="http://schemas.openxmlformats.org/wordprocessingml/2006/main" xmlns:w14="http://schemas.microsoft.com/office/word/2010/wordml" xmlns:wpg="http://schemas.microsoft.com/office/word/2010/wordprocessingGroup" xmlns:wpi="http://schemas.microsoft.com/office/word/2010/wordprocessingInk" xmlns:wne="http://schemas.microsoft.com/office/word/2006/wordml" xmlns:wps="http://schemas.microsoft.com/office/word/2010/wordprocessingShape" mc:Ignorable="w14 wp14">
+<w:document xmlns:wpc="http://schemas.microsoft.com/office/word/2010/wordprocessingCanvas" xmlns:cx="http://schemas.microsoft.com/office/drawing/2014/chartex" xmlns:cx1="http://schemas.microsoft.com/office/drawing/2015/9/8/chartex" xmlns:cx2="http://schemas.microsoft.com/office/drawing/2015/10/21/chartex" xmlns:cx3="http://schemas.microsoft.com/office/drawing/2016/5/9/chartex" xmlns:cx4="http://schemas.microsoft.com/office/drawing/2016/5/10/chartex" xmlns:cx5="http://schemas.microsoft.com/office/drawing/2016/5/11/chartex" xmlns:cx6="http://schemas.microsoft.com/office/drawing/2016/5/12/chartex" xmlns:cx7="http://schemas.microsoft.com/office/drawing/2016/5/13/chartex" xmlns:cx8="http://schemas.microsoft.com/office/drawing/2016/5/14/chartex" xmlns:mc="http://schemas.openxmlformats.org/markup-compatibility/2006" xmlns:aink="http://schemas.microsoft.com/office/drawing/2016/ink" xmlns:am3d="http://schemas.microsoft.com/office/drawing/2017/model3d" xmlns:o="urn:schemas-microsoft-com:office:office" xmlns:r="http://schemas.openxmlformats.org/officeDocument/2006/relationships" xmlns:m="http://schemas.openxmlformats.org/officeDocument/2006/math" xmlns:v="urn:schemas-microsoft-com:vml" xmlns:wp14="http://schemas.microsoft.com/office/word/2010/wordprocessingDrawing" xmlns:wp="http://schemas.openxmlformats.org/drawingml/2006/wordprocessingDrawing" xmlns:w10="urn:schemas-microsoft-com:office:word" xmlns:w="http://schemas.openxmlformats.org/wordprocessingml/2006/main" xmlns:w14="http://schemas.microsoft.com/office/word/2010/wordml" xmlns:w15="http://schemas.microsoft.com/office/word/2012/wordml" xmlns:w16cid="http://schemas.microsoft.com/office/word/2016/wordml/cid" xmlns:w16se="http://schemas.microsoft.com/office/word/2015/wordml/symex" xmlns:wpg="http://schemas.microsoft.com/office/word/2010/wordprocessingGroup" xmlns:wpi="http://schemas.microsoft.com/office/word/2010/wordprocessingInk" xmlns:wne="http://schemas.microsoft.com/office/word/2006/wordml" xmlns:wps="http://schemas.microsoft.com/office/word/2010/wordprocessingShape" mc:Ignorable="w14 w15 w16se w16cid wp14">
   <w:body>
     <w:p>
       <w:pPr>
@@ -265,7 +265,6 @@
           <w:lang w:val="es-MX"/>
         </w:rPr>
       </w:pPr>
-      <w:proofErr w:type="spellStart"/>
       <w:r>
         <w:rPr>
           <w:b/>
@@ -273,17 +272,7 @@
           <w:szCs w:val="32"/>
           <w:lang w:val="es-MX"/>
         </w:rPr>
-        <w:t>Lecaro</w:t>
-      </w:r>
-      <w:proofErr w:type="spellEnd"/>
-      <w:r>
-        <w:rPr>
-          <w:b/>
-          <w:sz w:val="32"/>
-          <w:szCs w:val="32"/>
-          <w:lang w:val="es-MX"/>
-        </w:rPr>
-        <w:t xml:space="preserve"> </w:t>
+        <w:t xml:space="preserve">Lecaro </w:t>
       </w:r>
       <w:proofErr w:type="spellStart"/>
       <w:r>
@@ -513,7 +502,7 @@
       <w:sdtContent>
         <w:p>
           <w:pPr>
-            <w:pStyle w:val="TtulodeTDC"/>
+            <w:pStyle w:val="TtuloTDC"/>
             <w:spacing w:line="480" w:lineRule="auto"/>
             <w:rPr>
               <w:color w:val="auto"/>
@@ -1233,7 +1222,7 @@
                     </pic:cNvPicPr>
                   </pic:nvPicPr>
                   <pic:blipFill>
-                    <a:blip r:embed="rId7" cstate="print">
+                    <a:blip r:embed="rId6" cstate="print">
                       <a:extLst>
                         <a:ext uri="{28A0092B-C50C-407E-A947-70E740481C1C}">
                           <a14:useLocalDpi xmlns:a14="http://schemas.microsoft.com/office/drawing/2010/main" val="0"/>
@@ -1267,33 +1256,20 @@
     </w:p>
     <w:p>
       <w:pPr>
-        <w:pStyle w:val="Epgrafe"/>
+        <w:pStyle w:val="Descripcin"/>
         <w:jc w:val="center"/>
       </w:pPr>
       <w:r>
         <w:t xml:space="preserve">Ilustración </w:t>
       </w:r>
-      <w:r>
-        <w:fldChar w:fldCharType="begin"/>
-      </w:r>
-      <w:r>
-        <w:instrText xml:space="preserve"> SEQ Ilustración \* ARABIC </w:instrText>
-      </w:r>
-      <w:r>
-        <w:fldChar w:fldCharType="separate"/>
-      </w:r>
-      <w:r>
-        <w:rPr>
-          <w:noProof/>
-        </w:rPr>
-        <w:t>1</w:t>
-      </w:r>
-      <w:r>
-        <w:rPr>
-          <w:noProof/>
-        </w:rPr>
-        <w:fldChar w:fldCharType="end"/>
-      </w:r>
+      <w:fldSimple w:instr=" SEQ Ilustración \* ARABIC ">
+        <w:r>
+          <w:rPr>
+            <w:noProof/>
+          </w:rPr>
+          <w:t>1</w:t>
+        </w:r>
+      </w:fldSimple>
       <w:r>
         <w:t xml:space="preserve"> Diagrama de Casos de Uso</w:t>
       </w:r>
@@ -1337,7 +1313,7 @@
     </w:p>
     <w:tbl>
       <w:tblPr>
-        <w:tblStyle w:val="GridTable5DarkAccent5"/>
+        <w:tblStyle w:val="Tabladecuadrcula5oscura-nfasis51"/>
         <w:tblW w:w="9029" w:type="dxa"/>
         <w:tblLayout w:type="fixed"/>
         <w:tblLook w:val="0600" w:firstRow="0" w:lastRow="0" w:firstColumn="0" w:lastColumn="0" w:noHBand="1" w:noVBand="1"/>
@@ -2544,7 +2520,7 @@
     </w:p>
     <w:tbl>
       <w:tblPr>
-        <w:tblStyle w:val="GridTable5DarkAccent4"/>
+        <w:tblStyle w:val="Tabladecuadrcula5oscura-nfasis41"/>
         <w:tblW w:w="9029" w:type="dxa"/>
         <w:tblLayout w:type="fixed"/>
         <w:tblLook w:val="0600" w:firstRow="0" w:lastRow="0" w:firstColumn="0" w:lastColumn="0" w:noHBand="1" w:noVBand="1"/>
@@ -3388,7 +3364,7 @@
     </w:p>
     <w:tbl>
       <w:tblPr>
-        <w:tblStyle w:val="GridTable5DarkAccent5"/>
+        <w:tblStyle w:val="Tabladecuadrcula5oscura-nfasis51"/>
         <w:tblW w:w="9029" w:type="dxa"/>
         <w:tblLayout w:type="fixed"/>
         <w:tblLook w:val="0600" w:firstRow="0" w:lastRow="0" w:firstColumn="0" w:lastColumn="0" w:noHBand="1" w:noVBand="1"/>
@@ -4336,7 +4312,7 @@
     </w:p>
     <w:tbl>
       <w:tblPr>
-        <w:tblStyle w:val="GridTable5DarkAccent4"/>
+        <w:tblStyle w:val="Tabladecuadrcula5oscura-nfasis41"/>
         <w:tblW w:w="9029" w:type="dxa"/>
         <w:tblLayout w:type="fixed"/>
         <w:tblLook w:val="0600" w:firstRow="0" w:lastRow="0" w:firstColumn="0" w:lastColumn="0" w:noHBand="1" w:noVBand="1"/>
@@ -5283,7 +5259,7 @@
     </w:p>
     <w:tbl>
       <w:tblPr>
-        <w:tblStyle w:val="GridTable5DarkAccent5"/>
+        <w:tblStyle w:val="Tabladecuadrcula5oscura-nfasis51"/>
         <w:tblW w:w="9029" w:type="dxa"/>
         <w:tblLayout w:type="fixed"/>
         <w:tblLook w:val="0600" w:firstRow="0" w:lastRow="0" w:firstColumn="0" w:lastColumn="0" w:noHBand="1" w:noVBand="1"/>
@@ -6231,7 +6207,7 @@
     </w:tbl>
     <w:tbl>
       <w:tblPr>
-        <w:tblStyle w:val="GridTable5DarkAccent4"/>
+        <w:tblStyle w:val="Tabladecuadrcula5oscura-nfasis41"/>
         <w:tblW w:w="9029" w:type="dxa"/>
         <w:tblLayout w:type="fixed"/>
         <w:tblLook w:val="0600" w:firstRow="0" w:lastRow="0" w:firstColumn="0" w:lastColumn="0" w:noHBand="1" w:noVBand="1"/>
@@ -7247,7 +7223,7 @@
     </w:p>
     <w:tbl>
       <w:tblPr>
-        <w:tblStyle w:val="GridTable5DarkAccent5"/>
+        <w:tblStyle w:val="Tabladecuadrcula5oscura-nfasis51"/>
         <w:tblW w:w="9345" w:type="dxa"/>
         <w:tblLayout w:type="fixed"/>
         <w:tblLook w:val="0600" w:firstRow="0" w:lastRow="0" w:firstColumn="0" w:lastColumn="0" w:noHBand="1" w:noVBand="1"/>
@@ -8180,7 +8156,7 @@
     </w:tbl>
     <w:tbl>
       <w:tblPr>
-        <w:tblStyle w:val="GridTable5DarkAccent4"/>
+        <w:tblStyle w:val="Tabladecuadrcula5oscura-nfasis41"/>
         <w:tblW w:w="9029" w:type="dxa"/>
         <w:tblLayout w:type="fixed"/>
         <w:tblLook w:val="0600" w:firstRow="0" w:lastRow="0" w:firstColumn="0" w:lastColumn="0" w:noHBand="1" w:noVBand="1"/>
@@ -9143,7 +9119,7 @@
     </w:p>
     <w:tbl>
       <w:tblPr>
-        <w:tblStyle w:val="GridTable5DarkAccent5"/>
+        <w:tblStyle w:val="Tabladecuadrcula5oscura-nfasis51"/>
         <w:tblW w:w="9029" w:type="dxa"/>
         <w:tblLayout w:type="fixed"/>
         <w:tblLook w:val="0600" w:firstRow="0" w:lastRow="0" w:firstColumn="0" w:lastColumn="0" w:noHBand="1" w:noVBand="1"/>
@@ -10073,7 +10049,7 @@
     </w:p>
     <w:tbl>
       <w:tblPr>
-        <w:tblStyle w:val="GridTable5DarkAccent4"/>
+        <w:tblStyle w:val="Tabladecuadrcula5oscura-nfasis41"/>
         <w:tblW w:w="9029" w:type="dxa"/>
         <w:tblLayout w:type="fixed"/>
         <w:tblLook w:val="0600" w:firstRow="0" w:lastRow="0" w:firstColumn="0" w:lastColumn="0" w:noHBand="1" w:noVBand="1"/>
@@ -11062,7 +11038,7 @@
     </w:p>
     <w:tbl>
       <w:tblPr>
-        <w:tblStyle w:val="GridTable5DarkAccent1"/>
+        <w:tblStyle w:val="Tabladecuadrcula5oscura-nfasis11"/>
         <w:tblW w:w="9105" w:type="dxa"/>
         <w:tblLayout w:type="fixed"/>
         <w:tblLook w:val="0600" w:firstRow="0" w:lastRow="0" w:firstColumn="0" w:lastColumn="0" w:noHBand="1" w:noVBand="1"/>
@@ -11850,7 +11826,7 @@
     </w:p>
     <w:tbl>
       <w:tblPr>
-        <w:tblStyle w:val="GridTable5DarkAccent4"/>
+        <w:tblStyle w:val="Tabladecuadrcula5oscura-nfasis41"/>
         <w:tblW w:w="9029" w:type="dxa"/>
         <w:tblLayout w:type="fixed"/>
         <w:tblLook w:val="0600" w:firstRow="0" w:lastRow="0" w:firstColumn="0" w:lastColumn="0" w:noHBand="1" w:noVBand="1"/>
@@ -12822,7 +12798,7 @@
     </w:p>
     <w:tbl>
       <w:tblPr>
-        <w:tblStyle w:val="GridTable5DarkAccent1"/>
+        <w:tblStyle w:val="Tabladecuadrcula5oscura-nfasis11"/>
         <w:tblW w:w="9029" w:type="dxa"/>
         <w:tblLayout w:type="fixed"/>
         <w:tblLook w:val="0600" w:firstRow="0" w:lastRow="0" w:firstColumn="0" w:lastColumn="0" w:noHBand="1" w:noVBand="1"/>
@@ -13952,7 +13928,7 @@
     </w:p>
     <w:tbl>
       <w:tblPr>
-        <w:tblStyle w:val="GridTable5DarkAccent4"/>
+        <w:tblStyle w:val="Tabladecuadrcula5oscura-nfasis41"/>
         <w:tblW w:w="9029" w:type="dxa"/>
         <w:tblLayout w:type="fixed"/>
         <w:tblLook w:val="0600" w:firstRow="0" w:lastRow="0" w:firstColumn="0" w:lastColumn="0" w:noHBand="1" w:noVBand="1"/>
@@ -14741,7 +14717,7 @@
     </w:p>
     <w:tbl>
       <w:tblPr>
-        <w:tblStyle w:val="GridTable5DarkAccent1"/>
+        <w:tblStyle w:val="Tabladecuadrcula5oscura-nfasis11"/>
         <w:tblW w:w="9029" w:type="dxa"/>
         <w:tblLayout w:type="fixed"/>
         <w:tblLook w:val="0600" w:firstRow="0" w:lastRow="0" w:firstColumn="0" w:lastColumn="0" w:noHBand="1" w:noVBand="1"/>
@@ -15810,7 +15786,7 @@
     </w:p>
     <w:tbl>
       <w:tblPr>
-        <w:tblStyle w:val="GridTable5DarkAccent4"/>
+        <w:tblStyle w:val="Tabladecuadrcula5oscura-nfasis41"/>
         <w:tblW w:w="9015" w:type="dxa"/>
         <w:tblLayout w:type="fixed"/>
         <w:tblLook w:val="0600" w:firstRow="0" w:lastRow="0" w:firstColumn="0" w:lastColumn="0" w:noHBand="1" w:noVBand="1"/>
@@ -16924,7 +16900,7 @@
     </w:p>
     <w:tbl>
       <w:tblPr>
-        <w:tblStyle w:val="GridTable5DarkAccent1"/>
+        <w:tblStyle w:val="Tabladecuadrcula5oscura-nfasis11"/>
         <w:tblW w:w="9029" w:type="dxa"/>
         <w:tblLayout w:type="fixed"/>
         <w:tblLook w:val="0600" w:firstRow="0" w:lastRow="0" w:firstColumn="0" w:lastColumn="0" w:noHBand="1" w:noVBand="1"/>
@@ -18000,7 +17976,7 @@
     </w:p>
     <w:tbl>
       <w:tblPr>
-        <w:tblStyle w:val="GridTable5DarkAccent4"/>
+        <w:tblStyle w:val="Tabladecuadrcula5oscura-nfasis41"/>
         <w:tblW w:w="9029" w:type="dxa"/>
         <w:tblLayout w:type="fixed"/>
         <w:tblLook w:val="0600" w:firstRow="0" w:lastRow="0" w:firstColumn="0" w:lastColumn="0" w:noHBand="1" w:noVBand="1"/>
@@ -18979,7 +18955,7 @@
     </w:p>
     <w:tbl>
       <w:tblPr>
-        <w:tblStyle w:val="GridTable5DarkAccent1"/>
+        <w:tblStyle w:val="Tabladecuadrcula5oscura-nfasis11"/>
         <w:tblW w:w="9029" w:type="dxa"/>
         <w:tblLayout w:type="fixed"/>
         <w:tblLook w:val="0600" w:firstRow="0" w:lastRow="0" w:firstColumn="0" w:lastColumn="0" w:noHBand="1" w:noVBand="1"/>
@@ -19755,7 +19731,7 @@
     </w:p>
     <w:tbl>
       <w:tblPr>
-        <w:tblStyle w:val="GridTable5DarkAccent4"/>
+        <w:tblStyle w:val="Tabladecuadrcula5oscura-nfasis41"/>
         <w:tblW w:w="9029" w:type="dxa"/>
         <w:tblLayout w:type="fixed"/>
         <w:tblLook w:val="0600" w:firstRow="0" w:lastRow="0" w:firstColumn="0" w:lastColumn="0" w:noHBand="1" w:noVBand="1"/>
@@ -20770,7 +20746,7 @@
     </w:p>
     <w:tbl>
       <w:tblPr>
-        <w:tblStyle w:val="GridTable5DarkAccent1"/>
+        <w:tblStyle w:val="Tabladecuadrcula5oscura-nfasis11"/>
         <w:tblW w:w="9029" w:type="dxa"/>
         <w:tblLayout w:type="fixed"/>
         <w:tblLook w:val="0600" w:firstRow="0" w:lastRow="0" w:firstColumn="0" w:lastColumn="0" w:noHBand="1" w:noVBand="1"/>
@@ -21747,7 +21723,7 @@
     </w:p>
     <w:tbl>
       <w:tblPr>
-        <w:tblStyle w:val="GridTable5DarkAccent4"/>
+        <w:tblStyle w:val="Tabladecuadrcula5oscura-nfasis41"/>
         <w:tblW w:w="9029" w:type="dxa"/>
         <w:tblLayout w:type="fixed"/>
         <w:tblLook w:val="0600" w:firstRow="0" w:lastRow="0" w:firstColumn="0" w:lastColumn="0" w:noHBand="1" w:noVBand="1"/>
@@ -22740,7 +22716,7 @@
     </w:p>
     <w:tbl>
       <w:tblPr>
-        <w:tblStyle w:val="GridTable5DarkAccent1"/>
+        <w:tblStyle w:val="Tabladecuadrcula5oscura-nfasis11"/>
         <w:tblW w:w="9029" w:type="dxa"/>
         <w:tblLayout w:type="fixed"/>
         <w:tblLook w:val="0600" w:firstRow="0" w:lastRow="0" w:firstColumn="0" w:lastColumn="0" w:noHBand="1" w:noVBand="1"/>
@@ -23669,7 +23645,7 @@
     </w:p>
     <w:tbl>
       <w:tblPr>
-        <w:tblStyle w:val="GridTable5DarkAccent4"/>
+        <w:tblStyle w:val="Tabladecuadrcula5oscura-nfasis41"/>
         <w:tblW w:w="9029" w:type="dxa"/>
         <w:tblLayout w:type="fixed"/>
         <w:tblLook w:val="0600" w:firstRow="0" w:lastRow="0" w:firstColumn="0" w:lastColumn="0" w:noHBand="1" w:noVBand="1"/>
@@ -24627,7 +24603,7 @@
     </w:p>
     <w:tbl>
       <w:tblPr>
-        <w:tblStyle w:val="GridTable5DarkAccent1"/>
+        <w:tblStyle w:val="Tabladecuadrcula5oscura-nfasis11"/>
         <w:tblW w:w="9029" w:type="dxa"/>
         <w:tblLayout w:type="fixed"/>
         <w:tblLook w:val="0600" w:firstRow="0" w:lastRow="0" w:firstColumn="0" w:lastColumn="0" w:noHBand="1" w:noVBand="1"/>
@@ -25617,7 +25593,7 @@
                     </pic:cNvPicPr>
                   </pic:nvPicPr>
                   <pic:blipFill rotWithShape="1">
-                    <a:blip r:embed="rId8" cstate="print">
+                    <a:blip r:embed="rId7" cstate="print">
                       <a:extLst>
                         <a:ext uri="{28A0092B-C50C-407E-A947-70E740481C1C}">
                           <a14:useLocalDpi xmlns:a14="http://schemas.microsoft.com/office/drawing/2010/main" val="0"/>
@@ -25716,7 +25692,7 @@
                     </pic:cNvPicPr>
                   </pic:nvPicPr>
                   <pic:blipFill rotWithShape="1">
-                    <a:blip r:embed="rId9" cstate="print">
+                    <a:blip r:embed="rId8" cstate="print">
                       <a:extLst>
                         <a:ext uri="{28A0092B-C50C-407E-A947-70E740481C1C}">
                           <a14:useLocalDpi xmlns:a14="http://schemas.microsoft.com/office/drawing/2010/main" val="0"/>
@@ -25800,7 +25776,7 @@
                     </pic:cNvPicPr>
                   </pic:nvPicPr>
                   <pic:blipFill rotWithShape="1">
-                    <a:blip r:embed="rId10" cstate="print">
+                    <a:blip r:embed="rId9" cstate="print">
                       <a:extLst>
                         <a:ext uri="{28A0092B-C50C-407E-A947-70E740481C1C}">
                           <a14:useLocalDpi xmlns:a14="http://schemas.microsoft.com/office/drawing/2010/main" val="0"/>
@@ -25896,7 +25872,7 @@
                     </pic:cNvPicPr>
                   </pic:nvPicPr>
                   <pic:blipFill rotWithShape="1">
-                    <a:blip r:embed="rId11" cstate="print">
+                    <a:blip r:embed="rId10" cstate="print">
                       <a:extLst>
                         <a:ext uri="{28A0092B-C50C-407E-A947-70E740481C1C}">
                           <a14:useLocalDpi xmlns:a14="http://schemas.microsoft.com/office/drawing/2010/main" val="0"/>
@@ -25937,10 +25913,7 @@
         </w:drawing>
       </w:r>
     </w:p>
-    <w:p>
-      <w:bookmarkStart w:id="4" w:name="_GoBack"/>
-      <w:bookmarkEnd w:id="4"/>
-    </w:p>
+    <w:p/>
     <w:p/>
     <w:p>
       <w:pPr>
@@ -25950,17 +25923,99 @@
           <w:numId w:val="12"/>
         </w:numPr>
       </w:pPr>
-      <w:bookmarkStart w:id="5" w:name="_Toc518156789"/>
+      <w:bookmarkStart w:id="4" w:name="_Toc518156789"/>
       <w:r>
         <w:lastRenderedPageBreak/>
-        <w:t>Diagrama de Entidad Relación del Modelo Lógico de la Base de Datos</w:t>
+        <w:t>Diagrama de Entidad Relación</w:t>
       </w:r>
-      <w:bookmarkEnd w:id="5"/>
+      <w:r>
+        <w:t xml:space="preserve"> de la Base de Datos</w:t>
+      </w:r>
+      <w:bookmarkEnd w:id="4"/>
     </w:p>
     <w:p>
       <w:pPr>
         <w:pStyle w:val="Ttulo7"/>
       </w:pPr>
+      <w:r>
+        <w:rPr>
+          <w:noProof/>
+        </w:rPr>
+        <w:drawing>
+          <wp:inline distT="0" distB="0" distL="0" distR="0">
+            <wp:extent cx="5768797" cy="3924300"/>
+            <wp:effectExtent l="0" t="0" r="3810" b="0"/>
+            <wp:docPr id="2" name="Imagen 2"/>
+            <wp:cNvGraphicFramePr>
+              <a:graphicFrameLocks xmlns:a="http://schemas.openxmlformats.org/drawingml/2006/main" noChangeAspect="1"/>
+            </wp:cNvGraphicFramePr>
+            <a:graphic xmlns:a="http://schemas.openxmlformats.org/drawingml/2006/main">
+              <a:graphicData uri="http://schemas.openxmlformats.org/drawingml/2006/picture">
+                <pic:pic xmlns:pic="http://schemas.openxmlformats.org/drawingml/2006/picture">
+                  <pic:nvPicPr>
+                    <pic:cNvPr id="0" name="Picture 1"/>
+                    <pic:cNvPicPr>
+                      <a:picLocks noChangeAspect="1" noChangeArrowheads="1"/>
+                    </pic:cNvPicPr>
+                  </pic:nvPicPr>
+                  <pic:blipFill rotWithShape="1">
+                    <a:blip r:embed="rId11" cstate="print">
+                      <a:extLst>
+                        <a:ext uri="{28A0092B-C50C-407E-A947-70E740481C1C}">
+                          <a14:useLocalDpi xmlns:a14="http://schemas.microsoft.com/office/drawing/2010/main" val="0"/>
+                        </a:ext>
+                      </a:extLst>
+                    </a:blip>
+                    <a:srcRect l="47103"/>
+                    <a:stretch/>
+                  </pic:blipFill>
+                  <pic:spPr bwMode="auto">
+                    <a:xfrm>
+                      <a:off x="0" y="0"/>
+                      <a:ext cx="5781347" cy="3932837"/>
+                    </a:xfrm>
+                    <a:prstGeom prst="rect">
+                      <a:avLst/>
+                    </a:prstGeom>
+                    <a:noFill/>
+                    <a:ln>
+                      <a:noFill/>
+                    </a:ln>
+                    <a:extLst>
+                      <a:ext uri="{53640926-AAD7-44D8-BBD7-CCE9431645EC}">
+                        <a14:shadowObscured xmlns:a14="http://schemas.microsoft.com/office/drawing/2010/main"/>
+                      </a:ext>
+                    </a:extLst>
+                  </pic:spPr>
+                </pic:pic>
+              </a:graphicData>
+            </a:graphic>
+          </wp:inline>
+        </w:drawing>
+      </w:r>
+    </w:p>
+    <w:p>
+      <w:r>
+        <w:t>Se puede ver a detalle en:</w:t>
+      </w:r>
+    </w:p>
+    <w:p>
+      <w:r>
+        <w:tab/>
+      </w:r>
+      <w:hyperlink r:id="rId12" w:history="1">
+        <w:r>
+          <w:rPr>
+            <w:rStyle w:val="Hipervnculo"/>
+          </w:rPr>
+          <w:t>https://www.lucidchart.com/invitations/accept/c28446c5-65fe-44bf-9a4d-715e662bc4d4</w:t>
+        </w:r>
+      </w:hyperlink>
+      <w:r>
+        <w:t xml:space="preserve"> </w:t>
+      </w:r>
+      <w:bookmarkStart w:id="5" w:name="_GoBack"/>
+      <w:bookmarkEnd w:id="5"/>
     </w:p>
     <w:sectPr>
       <w:pgSz w:w="11909" w:h="16834"/>
@@ -25973,8 +26028,8 @@
 </file>
 
 <file path=word/numbering.xml><?xml version="1.0" encoding="utf-8"?>
-<w:numbering xmlns:wpc="http://schemas.microsoft.com/office/word/2010/wordprocessingCanvas" xmlns:mc="http://schemas.openxmlformats.org/markup-compatibility/2006" xmlns:o="urn:schemas-microsoft-com:office:office" xmlns:r="http://schemas.openxmlformats.org/officeDocument/2006/relationships" xmlns:m="http://schemas.openxmlformats.org/officeDocument/2006/math" xmlns:v="urn:schemas-microsoft-com:vml" xmlns:wp14="http://schemas.microsoft.com/office/word/2010/wordprocessingDrawing" xmlns:wp="http://schemas.openxmlformats.org/drawingml/2006/wordprocessingDrawing" xmlns:w10="urn:schemas-microsoft-com:office:word" xmlns:w="http://schemas.openxmlformats.org/wordprocessingml/2006/main" xmlns:w14="http://schemas.microsoft.com/office/word/2010/wordml" xmlns:wpg="http://schemas.microsoft.com/office/word/2010/wordprocessingGroup" xmlns:wpi="http://schemas.microsoft.com/office/word/2010/wordprocessingInk" xmlns:wne="http://schemas.microsoft.com/office/word/2006/wordml" xmlns:wps="http://schemas.microsoft.com/office/word/2010/wordprocessingShape" mc:Ignorable="w14 wp14">
-  <w:abstractNum w:abstractNumId="0">
+<w:numbering xmlns:wpc="http://schemas.microsoft.com/office/word/2010/wordprocessingCanvas" xmlns:cx="http://schemas.microsoft.com/office/drawing/2014/chartex" xmlns:cx1="http://schemas.microsoft.com/office/drawing/2015/9/8/chartex" xmlns:cx2="http://schemas.microsoft.com/office/drawing/2015/10/21/chartex" xmlns:cx3="http://schemas.microsoft.com/office/drawing/2016/5/9/chartex" xmlns:cx4="http://schemas.microsoft.com/office/drawing/2016/5/10/chartex" xmlns:cx5="http://schemas.microsoft.com/office/drawing/2016/5/11/chartex" xmlns:cx6="http://schemas.microsoft.com/office/drawing/2016/5/12/chartex" xmlns:cx7="http://schemas.microsoft.com/office/drawing/2016/5/13/chartex" xmlns:cx8="http://schemas.microsoft.com/office/drawing/2016/5/14/chartex" xmlns:mc="http://schemas.openxmlformats.org/markup-compatibility/2006" xmlns:aink="http://schemas.microsoft.com/office/drawing/2016/ink" xmlns:am3d="http://schemas.microsoft.com/office/drawing/2017/model3d" xmlns:o="urn:schemas-microsoft-com:office:office" xmlns:r="http://schemas.openxmlformats.org/officeDocument/2006/relationships" xmlns:m="http://schemas.openxmlformats.org/officeDocument/2006/math" xmlns:v="urn:schemas-microsoft-com:vml" xmlns:wp14="http://schemas.microsoft.com/office/word/2010/wordprocessingDrawing" xmlns:wp="http://schemas.openxmlformats.org/drawingml/2006/wordprocessingDrawing" xmlns:w10="urn:schemas-microsoft-com:office:word" xmlns:w="http://schemas.openxmlformats.org/wordprocessingml/2006/main" xmlns:w14="http://schemas.microsoft.com/office/word/2010/wordml" xmlns:w15="http://schemas.microsoft.com/office/word/2012/wordml" xmlns:w16cid="http://schemas.microsoft.com/office/word/2016/wordml/cid" xmlns:w16se="http://schemas.microsoft.com/office/word/2015/wordml/symex" xmlns:wpg="http://schemas.microsoft.com/office/word/2010/wordprocessingGroup" xmlns:wpi="http://schemas.microsoft.com/office/word/2010/wordprocessingInk" xmlns:wne="http://schemas.microsoft.com/office/word/2006/wordml" xmlns:wps="http://schemas.microsoft.com/office/word/2010/wordprocessingShape" mc:Ignorable="w14 w15 w16se w16cid wp14">
+  <w:abstractNum w:abstractNumId="0" w15:restartNumberingAfterBreak="0">
     <w:nsid w:val="1CB87BEB"/>
     <w:multiLevelType w:val="hybridMultilevel"/>
     <w:tmpl w:val="E70AFECE"/>
@@ -26063,7 +26118,7 @@
       </w:pPr>
     </w:lvl>
   </w:abstractNum>
-  <w:abstractNum w:abstractNumId="1">
+  <w:abstractNum w:abstractNumId="1" w15:restartNumberingAfterBreak="0">
     <w:nsid w:val="1F134A54"/>
     <w:multiLevelType w:val="hybridMultilevel"/>
     <w:tmpl w:val="7374BC00"/>
@@ -26176,7 +26231,7 @@
       </w:rPr>
     </w:lvl>
   </w:abstractNum>
-  <w:abstractNum w:abstractNumId="2">
+  <w:abstractNum w:abstractNumId="2" w15:restartNumberingAfterBreak="0">
     <w:nsid w:val="26AD6E1C"/>
     <w:multiLevelType w:val="hybridMultilevel"/>
     <w:tmpl w:val="81763224"/>
@@ -26265,7 +26320,7 @@
       </w:pPr>
     </w:lvl>
   </w:abstractNum>
-  <w:abstractNum w:abstractNumId="3">
+  <w:abstractNum w:abstractNumId="3" w15:restartNumberingAfterBreak="0">
     <w:nsid w:val="29E154E0"/>
     <w:multiLevelType w:val="hybridMultilevel"/>
     <w:tmpl w:val="981A8240"/>
@@ -26378,7 +26433,7 @@
       </w:rPr>
     </w:lvl>
   </w:abstractNum>
-  <w:abstractNum w:abstractNumId="4">
+  <w:abstractNum w:abstractNumId="4" w15:restartNumberingAfterBreak="0">
     <w:nsid w:val="2B836BDA"/>
     <w:multiLevelType w:val="hybridMultilevel"/>
     <w:tmpl w:val="C7B0274E"/>
@@ -26491,7 +26546,7 @@
       </w:rPr>
     </w:lvl>
   </w:abstractNum>
-  <w:abstractNum w:abstractNumId="5">
+  <w:abstractNum w:abstractNumId="5" w15:restartNumberingAfterBreak="0">
     <w:nsid w:val="2E9D6A3E"/>
     <w:multiLevelType w:val="hybridMultilevel"/>
     <w:tmpl w:val="2C9019AA"/>
@@ -26580,7 +26635,7 @@
       </w:pPr>
     </w:lvl>
   </w:abstractNum>
-  <w:abstractNum w:abstractNumId="6">
+  <w:abstractNum w:abstractNumId="6" w15:restartNumberingAfterBreak="0">
     <w:nsid w:val="331B45B8"/>
     <w:multiLevelType w:val="hybridMultilevel"/>
     <w:tmpl w:val="7B90D8DA"/>
@@ -26669,7 +26724,7 @@
       </w:pPr>
     </w:lvl>
   </w:abstractNum>
-  <w:abstractNum w:abstractNumId="7">
+  <w:abstractNum w:abstractNumId="7" w15:restartNumberingAfterBreak="0">
     <w:nsid w:val="4A9E5A2D"/>
     <w:multiLevelType w:val="hybridMultilevel"/>
     <w:tmpl w:val="0226C3A6"/>
@@ -26758,7 +26813,7 @@
       </w:pPr>
     </w:lvl>
   </w:abstractNum>
-  <w:abstractNum w:abstractNumId="8">
+  <w:abstractNum w:abstractNumId="8" w15:restartNumberingAfterBreak="0">
     <w:nsid w:val="513A6F04"/>
     <w:multiLevelType w:val="hybridMultilevel"/>
     <w:tmpl w:val="7D0824E4"/>
@@ -26844,7 +26899,7 @@
       </w:pPr>
     </w:lvl>
   </w:abstractNum>
-  <w:abstractNum w:abstractNumId="9">
+  <w:abstractNum w:abstractNumId="9" w15:restartNumberingAfterBreak="0">
     <w:nsid w:val="54714C6C"/>
     <w:multiLevelType w:val="multilevel"/>
     <w:tmpl w:val="FA961626"/>
@@ -26957,7 +27012,7 @@
       </w:rPr>
     </w:lvl>
   </w:abstractNum>
-  <w:abstractNum w:abstractNumId="10">
+  <w:abstractNum w:abstractNumId="10" w15:restartNumberingAfterBreak="0">
     <w:nsid w:val="55D16BF1"/>
     <w:multiLevelType w:val="hybridMultilevel"/>
     <w:tmpl w:val="D376CD9E"/>
@@ -27046,7 +27101,7 @@
       </w:pPr>
     </w:lvl>
   </w:abstractNum>
-  <w:abstractNum w:abstractNumId="11">
+  <w:abstractNum w:abstractNumId="11" w15:restartNumberingAfterBreak="0">
     <w:nsid w:val="571875AD"/>
     <w:multiLevelType w:val="hybridMultilevel"/>
     <w:tmpl w:val="87822002"/>
@@ -27132,7 +27187,7 @@
       </w:pPr>
     </w:lvl>
   </w:abstractNum>
-  <w:abstractNum w:abstractNumId="12">
+  <w:abstractNum w:abstractNumId="12" w15:restartNumberingAfterBreak="0">
     <w:nsid w:val="79E62FF9"/>
     <w:multiLevelType w:val="multilevel"/>
     <w:tmpl w:val="86480B58"/>
@@ -27246,7 +27301,7 @@
       </w:rPr>
     </w:lvl>
   </w:abstractNum>
-  <w:abstractNum w:abstractNumId="13">
+  <w:abstractNum w:abstractNumId="13" w15:restartNumberingAfterBreak="0">
     <w:nsid w:val="7F1232A8"/>
     <w:multiLevelType w:val="multilevel"/>
     <w:tmpl w:val="300A001F"/>
@@ -27378,7 +27433,7 @@
 </file>
 
 <file path=word/styles.xml><?xml version="1.0" encoding="utf-8"?>
-<w:styles xmlns:mc="http://schemas.openxmlformats.org/markup-compatibility/2006" xmlns:r="http://schemas.openxmlformats.org/officeDocument/2006/relationships" xmlns:w="http://schemas.openxmlformats.org/wordprocessingml/2006/main" xmlns:w14="http://schemas.microsoft.com/office/word/2010/wordml" mc:Ignorable="w14">
+<w:styles xmlns:mc="http://schemas.openxmlformats.org/markup-compatibility/2006" xmlns:r="http://schemas.openxmlformats.org/officeDocument/2006/relationships" xmlns:w="http://schemas.openxmlformats.org/wordprocessingml/2006/main" xmlns:w14="http://schemas.microsoft.com/office/word/2010/wordml" xmlns:w15="http://schemas.microsoft.com/office/word/2012/wordml" xmlns:w16cid="http://schemas.microsoft.com/office/word/2016/wordml/cid" xmlns:w16se="http://schemas.microsoft.com/office/word/2015/wordml/symex" mc:Ignorable="w14 w15 w16se w16cid">
   <w:docDefaults>
     <w:rPrDefault>
       <w:rPr>
@@ -27395,144 +27450,382 @@
       </w:pPr>
     </w:pPrDefault>
   </w:docDefaults>
-  <w:latentStyles w:defLockedState="0" w:defUIPriority="99" w:defSemiHidden="1" w:defUnhideWhenUsed="1" w:defQFormat="0" w:count="267">
-    <w:lsdException w:name="Normal" w:semiHidden="0" w:uiPriority="0" w:unhideWhenUsed="0" w:qFormat="1"/>
-    <w:lsdException w:name="heading 1" w:semiHidden="0" w:uiPriority="0" w:unhideWhenUsed="0" w:qFormat="1"/>
-    <w:lsdException w:name="heading 2" w:uiPriority="9" w:qFormat="1"/>
-    <w:lsdException w:name="heading 3" w:uiPriority="9" w:qFormat="1"/>
-    <w:lsdException w:name="heading 4" w:uiPriority="9" w:qFormat="1"/>
-    <w:lsdException w:name="heading 5" w:uiPriority="9" w:qFormat="1"/>
-    <w:lsdException w:name="heading 6" w:uiPriority="9" w:qFormat="1"/>
-    <w:lsdException w:name="heading 7" w:uiPriority="9" w:qFormat="1"/>
-    <w:lsdException w:name="heading 8" w:uiPriority="9" w:qFormat="1"/>
-    <w:lsdException w:name="heading 9" w:uiPriority="9" w:qFormat="1"/>
-    <w:lsdException w:name="toc 1" w:uiPriority="39"/>
-    <w:lsdException w:name="toc 2" w:uiPriority="39"/>
-    <w:lsdException w:name="toc 3" w:uiPriority="39"/>
-    <w:lsdException w:name="toc 4" w:uiPriority="39"/>
-    <w:lsdException w:name="toc 5" w:uiPriority="39"/>
-    <w:lsdException w:name="toc 6" w:uiPriority="39"/>
-    <w:lsdException w:name="toc 7" w:uiPriority="39"/>
-    <w:lsdException w:name="toc 8" w:uiPriority="39"/>
-    <w:lsdException w:name="toc 9" w:uiPriority="39"/>
-    <w:lsdException w:name="caption" w:uiPriority="35" w:qFormat="1"/>
-    <w:lsdException w:name="Title" w:semiHidden="0" w:uiPriority="10" w:unhideWhenUsed="0" w:qFormat="1"/>
-    <w:lsdException w:name="Default Paragraph Font" w:uiPriority="1"/>
-    <w:lsdException w:name="Subtitle" w:semiHidden="0" w:uiPriority="11" w:unhideWhenUsed="0" w:qFormat="1"/>
-    <w:lsdException w:name="Strong" w:semiHidden="0" w:uiPriority="22" w:unhideWhenUsed="0" w:qFormat="1"/>
-    <w:lsdException w:name="Emphasis" w:semiHidden="0" w:uiPriority="20" w:unhideWhenUsed="0" w:qFormat="1"/>
-    <w:lsdException w:name="Table Grid" w:semiHidden="0" w:uiPriority="39" w:unhideWhenUsed="0"/>
-    <w:lsdException w:name="Placeholder Text" w:unhideWhenUsed="0"/>
-    <w:lsdException w:name="No Spacing" w:semiHidden="0" w:uiPriority="1" w:unhideWhenUsed="0" w:qFormat="1"/>
-    <w:lsdException w:name="Light Shading" w:semiHidden="0" w:uiPriority="60" w:unhideWhenUsed="0"/>
-    <w:lsdException w:name="Light List" w:semiHidden="0" w:uiPriority="61" w:unhideWhenUsed="0"/>
-    <w:lsdException w:name="Light Grid" w:semiHidden="0" w:uiPriority="62" w:unhideWhenUsed="0"/>
-    <w:lsdException w:name="Medium Shading 1" w:semiHidden="0" w:uiPriority="63" w:unhideWhenUsed="0"/>
-    <w:lsdException w:name="Medium Shading 2" w:semiHidden="0" w:uiPriority="64" w:unhideWhenUsed="0"/>
-    <w:lsdException w:name="Medium List 1" w:semiHidden="0" w:uiPriority="65" w:unhideWhenUsed="0"/>
-    <w:lsdException w:name="Medium List 2" w:semiHidden="0" w:uiPriority="66" w:unhideWhenUsed="0"/>
-    <w:lsdException w:name="Medium Grid 1" w:semiHidden="0" w:uiPriority="67" w:unhideWhenUsed="0"/>
-    <w:lsdException w:name="Medium Grid 2" w:semiHidden="0" w:uiPriority="68" w:unhideWhenUsed="0"/>
-    <w:lsdException w:name="Medium Grid 3" w:semiHidden="0" w:uiPriority="69" w:unhideWhenUsed="0"/>
-    <w:lsdException w:name="Dark List" w:semiHidden="0" w:uiPriority="70" w:unhideWhenUsed="0"/>
-    <w:lsdException w:name="Colorful Shading" w:semiHidden="0" w:uiPriority="71" w:unhideWhenUsed="0"/>
-    <w:lsdException w:name="Colorful List" w:semiHidden="0" w:uiPriority="72" w:unhideWhenUsed="0"/>
-    <w:lsdException w:name="Colorful Grid" w:semiHidden="0" w:uiPriority="73" w:unhideWhenUsed="0"/>
-    <w:lsdException w:name="Light Shading Accent 1" w:semiHidden="0" w:uiPriority="60" w:unhideWhenUsed="0"/>
-    <w:lsdException w:name="Light List Accent 1" w:semiHidden="0" w:uiPriority="61" w:unhideWhenUsed="0"/>
-    <w:lsdException w:name="Light Grid Accent 1" w:semiHidden="0" w:uiPriority="62" w:unhideWhenUsed="0"/>
-    <w:lsdException w:name="Medium Shading 1 Accent 1" w:semiHidden="0" w:uiPriority="63" w:unhideWhenUsed="0"/>
-    <w:lsdException w:name="Medium Shading 2 Accent 1" w:semiHidden="0" w:uiPriority="64" w:unhideWhenUsed="0"/>
-    <w:lsdException w:name="Medium List 1 Accent 1" w:semiHidden="0" w:uiPriority="65" w:unhideWhenUsed="0"/>
-    <w:lsdException w:name="Revision" w:unhideWhenUsed="0"/>
-    <w:lsdException w:name="List Paragraph" w:semiHidden="0" w:uiPriority="34" w:unhideWhenUsed="0" w:qFormat="1"/>
-    <w:lsdException w:name="Quote" w:semiHidden="0" w:uiPriority="29" w:unhideWhenUsed="0" w:qFormat="1"/>
-    <w:lsdException w:name="Intense Quote" w:semiHidden="0" w:uiPriority="30" w:unhideWhenUsed="0" w:qFormat="1"/>
-    <w:lsdException w:name="Medium List 2 Accent 1" w:semiHidden="0" w:uiPriority="66" w:unhideWhenUsed="0"/>
-    <w:lsdException w:name="Medium Grid 1 Accent 1" w:semiHidden="0" w:uiPriority="67" w:unhideWhenUsed="0"/>
-    <w:lsdException w:name="Medium Grid 2 Accent 1" w:semiHidden="0" w:uiPriority="68" w:unhideWhenUsed="0"/>
-    <w:lsdException w:name="Medium Grid 3 Accent 1" w:semiHidden="0" w:uiPriority="69" w:unhideWhenUsed="0"/>
-    <w:lsdException w:name="Dark List Accent 1" w:semiHidden="0" w:uiPriority="70" w:unhideWhenUsed="0"/>
-    <w:lsdException w:name="Colorful Shading Accent 1" w:semiHidden="0" w:uiPriority="71" w:unhideWhenUsed="0"/>
-    <w:lsdException w:name="Colorful List Accent 1" w:semiHidden="0" w:uiPriority="72" w:unhideWhenUsed="0"/>
-    <w:lsdException w:name="Colorful Grid Accent 1" w:semiHidden="0" w:uiPriority="73" w:unhideWhenUsed="0"/>
-    <w:lsdException w:name="Light Shading Accent 2" w:semiHidden="0" w:uiPriority="60" w:unhideWhenUsed="0"/>
-    <w:lsdException w:name="Light List Accent 2" w:semiHidden="0" w:uiPriority="61" w:unhideWhenUsed="0"/>
-    <w:lsdException w:name="Light Grid Accent 2" w:semiHidden="0" w:uiPriority="62" w:unhideWhenUsed="0"/>
-    <w:lsdException w:name="Medium Shading 1 Accent 2" w:semiHidden="0" w:uiPriority="63" w:unhideWhenUsed="0"/>
-    <w:lsdException w:name="Medium Shading 2 Accent 2" w:semiHidden="0" w:uiPriority="64" w:unhideWhenUsed="0"/>
-    <w:lsdException w:name="Medium List 1 Accent 2" w:semiHidden="0" w:uiPriority="65" w:unhideWhenUsed="0"/>
-    <w:lsdException w:name="Medium List 2 Accent 2" w:semiHidden="0" w:uiPriority="66" w:unhideWhenUsed="0"/>
-    <w:lsdException w:name="Medium Grid 1 Accent 2" w:semiHidden="0" w:uiPriority="67" w:unhideWhenUsed="0"/>
-    <w:lsdException w:name="Medium Grid 2 Accent 2" w:semiHidden="0" w:uiPriority="68" w:unhideWhenUsed="0"/>
-    <w:lsdException w:name="Medium Grid 3 Accent 2" w:semiHidden="0" w:uiPriority="69" w:unhideWhenUsed="0"/>
-    <w:lsdException w:name="Dark List Accent 2" w:semiHidden="0" w:uiPriority="70" w:unhideWhenUsed="0"/>
-    <w:lsdException w:name="Colorful Shading Accent 2" w:semiHidden="0" w:uiPriority="71" w:unhideWhenUsed="0"/>
-    <w:lsdException w:name="Colorful List Accent 2" w:semiHidden="0" w:uiPriority="72" w:unhideWhenUsed="0"/>
-    <w:lsdException w:name="Colorful Grid Accent 2" w:semiHidden="0" w:uiPriority="73" w:unhideWhenUsed="0"/>
-    <w:lsdException w:name="Light Shading Accent 3" w:semiHidden="0" w:uiPriority="60" w:unhideWhenUsed="0"/>
-    <w:lsdException w:name="Light List Accent 3" w:semiHidden="0" w:uiPriority="61" w:unhideWhenUsed="0"/>
-    <w:lsdException w:name="Light Grid Accent 3" w:semiHidden="0" w:uiPriority="62" w:unhideWhenUsed="0"/>
-    <w:lsdException w:name="Medium Shading 1 Accent 3" w:semiHidden="0" w:uiPriority="63" w:unhideWhenUsed="0"/>
-    <w:lsdException w:name="Medium Shading 2 Accent 3" w:semiHidden="0" w:uiPriority="64" w:unhideWhenUsed="0"/>
-    <w:lsdException w:name="Medium List 1 Accent 3" w:semiHidden="0" w:uiPriority="65" w:unhideWhenUsed="0"/>
-    <w:lsdException w:name="Medium List 2 Accent 3" w:semiHidden="0" w:uiPriority="66" w:unhideWhenUsed="0"/>
-    <w:lsdException w:name="Medium Grid 1 Accent 3" w:semiHidden="0" w:uiPriority="67" w:unhideWhenUsed="0"/>
-    <w:lsdException w:name="Medium Grid 2 Accent 3" w:semiHidden="0" w:uiPriority="68" w:unhideWhenUsed="0"/>
-    <w:lsdException w:name="Medium Grid 3 Accent 3" w:semiHidden="0" w:uiPriority="69" w:unhideWhenUsed="0"/>
-    <w:lsdException w:name="Dark List Accent 3" w:semiHidden="0" w:uiPriority="70" w:unhideWhenUsed="0"/>
-    <w:lsdException w:name="Colorful Shading Accent 3" w:semiHidden="0" w:uiPriority="71" w:unhideWhenUsed="0"/>
-    <w:lsdException w:name="Colorful List Accent 3" w:semiHidden="0" w:uiPriority="72" w:unhideWhenUsed="0"/>
-    <w:lsdException w:name="Colorful Grid Accent 3" w:semiHidden="0" w:uiPriority="73" w:unhideWhenUsed="0"/>
-    <w:lsdException w:name="Light Shading Accent 4" w:semiHidden="0" w:uiPriority="60" w:unhideWhenUsed="0"/>
-    <w:lsdException w:name="Light List Accent 4" w:semiHidden="0" w:uiPriority="61" w:unhideWhenUsed="0"/>
-    <w:lsdException w:name="Light Grid Accent 4" w:semiHidden="0" w:uiPriority="62" w:unhideWhenUsed="0"/>
-    <w:lsdException w:name="Medium Shading 1 Accent 4" w:semiHidden="0" w:uiPriority="63" w:unhideWhenUsed="0"/>
-    <w:lsdException w:name="Medium Shading 2 Accent 4" w:semiHidden="0" w:uiPriority="64" w:unhideWhenUsed="0"/>
-    <w:lsdException w:name="Medium List 1 Accent 4" w:semiHidden="0" w:uiPriority="65" w:unhideWhenUsed="0"/>
-    <w:lsdException w:name="Medium List 2 Accent 4" w:semiHidden="0" w:uiPriority="66" w:unhideWhenUsed="0"/>
-    <w:lsdException w:name="Medium Grid 1 Accent 4" w:semiHidden="0" w:uiPriority="67" w:unhideWhenUsed="0"/>
-    <w:lsdException w:name="Medium Grid 2 Accent 4" w:semiHidden="0" w:uiPriority="68" w:unhideWhenUsed="0"/>
-    <w:lsdException w:name="Medium Grid 3 Accent 4" w:semiHidden="0" w:uiPriority="69" w:unhideWhenUsed="0"/>
-    <w:lsdException w:name="Dark List Accent 4" w:semiHidden="0" w:uiPriority="70" w:unhideWhenUsed="0"/>
-    <w:lsdException w:name="Colorful Shading Accent 4" w:semiHidden="0" w:uiPriority="71" w:unhideWhenUsed="0"/>
-    <w:lsdException w:name="Colorful List Accent 4" w:semiHidden="0" w:uiPriority="72" w:unhideWhenUsed="0"/>
-    <w:lsdException w:name="Colorful Grid Accent 4" w:semiHidden="0" w:uiPriority="73" w:unhideWhenUsed="0"/>
-    <w:lsdException w:name="Light Shading Accent 5" w:semiHidden="0" w:uiPriority="60" w:unhideWhenUsed="0"/>
-    <w:lsdException w:name="Light List Accent 5" w:semiHidden="0" w:uiPriority="61" w:unhideWhenUsed="0"/>
-    <w:lsdException w:name="Light Grid Accent 5" w:semiHidden="0" w:uiPriority="62" w:unhideWhenUsed="0"/>
-    <w:lsdException w:name="Medium Shading 1 Accent 5" w:semiHidden="0" w:uiPriority="63" w:unhideWhenUsed="0"/>
-    <w:lsdException w:name="Medium Shading 2 Accent 5" w:semiHidden="0" w:uiPriority="64" w:unhideWhenUsed="0"/>
-    <w:lsdException w:name="Medium List 1 Accent 5" w:semiHidden="0" w:uiPriority="65" w:unhideWhenUsed="0"/>
-    <w:lsdException w:name="Medium List 2 Accent 5" w:semiHidden="0" w:uiPriority="66" w:unhideWhenUsed="0"/>
-    <w:lsdException w:name="Medium Grid 1 Accent 5" w:semiHidden="0" w:uiPriority="67" w:unhideWhenUsed="0"/>
-    <w:lsdException w:name="Medium Grid 2 Accent 5" w:semiHidden="0" w:uiPriority="68" w:unhideWhenUsed="0"/>
-    <w:lsdException w:name="Medium Grid 3 Accent 5" w:semiHidden="0" w:uiPriority="69" w:unhideWhenUsed="0"/>
-    <w:lsdException w:name="Dark List Accent 5" w:semiHidden="0" w:uiPriority="70" w:unhideWhenUsed="0"/>
-    <w:lsdException w:name="Colorful Shading Accent 5" w:semiHidden="0" w:uiPriority="71" w:unhideWhenUsed="0"/>
-    <w:lsdException w:name="Colorful List Accent 5" w:semiHidden="0" w:uiPriority="72" w:unhideWhenUsed="0"/>
-    <w:lsdException w:name="Colorful Grid Accent 5" w:semiHidden="0" w:uiPriority="73" w:unhideWhenUsed="0"/>
-    <w:lsdException w:name="Light Shading Accent 6" w:semiHidden="0" w:uiPriority="60" w:unhideWhenUsed="0"/>
-    <w:lsdException w:name="Light List Accent 6" w:semiHidden="0" w:uiPriority="61" w:unhideWhenUsed="0"/>
-    <w:lsdException w:name="Light Grid Accent 6" w:semiHidden="0" w:uiPriority="62" w:unhideWhenUsed="0"/>
-    <w:lsdException w:name="Medium Shading 1 Accent 6" w:semiHidden="0" w:uiPriority="63" w:unhideWhenUsed="0"/>
-    <w:lsdException w:name="Medium Shading 2 Accent 6" w:semiHidden="0" w:uiPriority="64" w:unhideWhenUsed="0"/>
-    <w:lsdException w:name="Medium List 1 Accent 6" w:semiHidden="0" w:uiPriority="65" w:unhideWhenUsed="0"/>
-    <w:lsdException w:name="Medium List 2 Accent 6" w:semiHidden="0" w:uiPriority="66" w:unhideWhenUsed="0"/>
-    <w:lsdException w:name="Medium Grid 1 Accent 6" w:semiHidden="0" w:uiPriority="67" w:unhideWhenUsed="0"/>
-    <w:lsdException w:name="Medium Grid 2 Accent 6" w:semiHidden="0" w:uiPriority="68" w:unhideWhenUsed="0"/>
-    <w:lsdException w:name="Medium Grid 3 Accent 6" w:semiHidden="0" w:uiPriority="69" w:unhideWhenUsed="0"/>
-    <w:lsdException w:name="Dark List Accent 6" w:semiHidden="0" w:uiPriority="70" w:unhideWhenUsed="0"/>
-    <w:lsdException w:name="Colorful Shading Accent 6" w:semiHidden="0" w:uiPriority="71" w:unhideWhenUsed="0"/>
-    <w:lsdException w:name="Colorful List Accent 6" w:semiHidden="0" w:uiPriority="72" w:unhideWhenUsed="0"/>
-    <w:lsdException w:name="Colorful Grid Accent 6" w:semiHidden="0" w:uiPriority="73" w:unhideWhenUsed="0"/>
-    <w:lsdException w:name="Subtle Emphasis" w:semiHidden="0" w:uiPriority="19" w:unhideWhenUsed="0" w:qFormat="1"/>
-    <w:lsdException w:name="Intense Emphasis" w:semiHidden="0" w:uiPriority="21" w:unhideWhenUsed="0" w:qFormat="1"/>
-    <w:lsdException w:name="Subtle Reference" w:semiHidden="0" w:uiPriority="31" w:unhideWhenUsed="0" w:qFormat="1"/>
-    <w:lsdException w:name="Intense Reference" w:semiHidden="0" w:uiPriority="32" w:unhideWhenUsed="0" w:qFormat="1"/>
-    <w:lsdException w:name="Book Title" w:semiHidden="0" w:uiPriority="33" w:unhideWhenUsed="0" w:qFormat="1"/>
-    <w:lsdException w:name="Bibliography" w:uiPriority="37"/>
-    <w:lsdException w:name="TOC Heading" w:uiPriority="39" w:qFormat="1"/>
+  <w:latentStyles w:defLockedState="0" w:defUIPriority="99" w:defSemiHidden="0" w:defUnhideWhenUsed="0" w:defQFormat="0" w:count="375">
+    <w:lsdException w:name="Normal" w:uiPriority="0" w:qFormat="1"/>
+    <w:lsdException w:name="heading 1" w:uiPriority="0" w:qFormat="1"/>
+    <w:lsdException w:name="heading 2" w:semiHidden="1" w:uiPriority="9" w:unhideWhenUsed="1" w:qFormat="1"/>
+    <w:lsdException w:name="heading 3" w:semiHidden="1" w:uiPriority="9" w:unhideWhenUsed="1" w:qFormat="1"/>
+    <w:lsdException w:name="heading 4" w:semiHidden="1" w:uiPriority="9" w:unhideWhenUsed="1" w:qFormat="1"/>
+    <w:lsdException w:name="heading 5" w:semiHidden="1" w:uiPriority="9" w:unhideWhenUsed="1" w:qFormat="1"/>
+    <w:lsdException w:name="heading 6" w:semiHidden="1" w:uiPriority="9" w:unhideWhenUsed="1" w:qFormat="1"/>
+    <w:lsdException w:name="heading 7" w:semiHidden="1" w:uiPriority="9" w:unhideWhenUsed="1" w:qFormat="1"/>
+    <w:lsdException w:name="heading 8" w:semiHidden="1" w:uiPriority="9" w:unhideWhenUsed="1" w:qFormat="1"/>
+    <w:lsdException w:name="heading 9" w:semiHidden="1" w:uiPriority="9" w:unhideWhenUsed="1" w:qFormat="1"/>
+    <w:lsdException w:name="index 1" w:semiHidden="1" w:unhideWhenUsed="1"/>
+    <w:lsdException w:name="index 2" w:semiHidden="1" w:unhideWhenUsed="1"/>
+    <w:lsdException w:name="index 3" w:semiHidden="1" w:unhideWhenUsed="1"/>
+    <w:lsdException w:name="index 4" w:semiHidden="1" w:unhideWhenUsed="1"/>
+    <w:lsdException w:name="index 5" w:semiHidden="1" w:unhideWhenUsed="1"/>
+    <w:lsdException w:name="index 6" w:semiHidden="1" w:unhideWhenUsed="1"/>
+    <w:lsdException w:name="index 7" w:semiHidden="1" w:unhideWhenUsed="1"/>
+    <w:lsdException w:name="index 8" w:semiHidden="1" w:unhideWhenUsed="1"/>
+    <w:lsdException w:name="index 9" w:semiHidden="1" w:unhideWhenUsed="1"/>
+    <w:lsdException w:name="toc 1" w:semiHidden="1" w:uiPriority="39" w:unhideWhenUsed="1"/>
+    <w:lsdException w:name="toc 2" w:semiHidden="1" w:uiPriority="39" w:unhideWhenUsed="1"/>
+    <w:lsdException w:name="toc 3" w:semiHidden="1" w:uiPriority="39" w:unhideWhenUsed="1"/>
+    <w:lsdException w:name="toc 4" w:semiHidden="1" w:uiPriority="39" w:unhideWhenUsed="1"/>
+    <w:lsdException w:name="toc 5" w:semiHidden="1" w:uiPriority="39" w:unhideWhenUsed="1"/>
+    <w:lsdException w:name="toc 6" w:semiHidden="1" w:uiPriority="39" w:unhideWhenUsed="1"/>
+    <w:lsdException w:name="toc 7" w:semiHidden="1" w:uiPriority="39" w:unhideWhenUsed="1"/>
+    <w:lsdException w:name="toc 8" w:semiHidden="1" w:uiPriority="39" w:unhideWhenUsed="1"/>
+    <w:lsdException w:name="toc 9" w:semiHidden="1" w:uiPriority="39" w:unhideWhenUsed="1"/>
+    <w:lsdException w:name="Normal Indent" w:semiHidden="1" w:unhideWhenUsed="1"/>
+    <w:lsdException w:name="footnote text" w:semiHidden="1" w:unhideWhenUsed="1"/>
+    <w:lsdException w:name="annotation text" w:semiHidden="1" w:unhideWhenUsed="1"/>
+    <w:lsdException w:name="header" w:semiHidden="1" w:unhideWhenUsed="1"/>
+    <w:lsdException w:name="footer" w:semiHidden="1" w:unhideWhenUsed="1"/>
+    <w:lsdException w:name="index heading" w:semiHidden="1" w:unhideWhenUsed="1"/>
+    <w:lsdException w:name="caption" w:semiHidden="1" w:uiPriority="35" w:unhideWhenUsed="1" w:qFormat="1"/>
+    <w:lsdException w:name="table of figures" w:semiHidden="1" w:unhideWhenUsed="1"/>
+    <w:lsdException w:name="envelope address" w:semiHidden="1" w:unhideWhenUsed="1"/>
+    <w:lsdException w:name="envelope return" w:semiHidden="1" w:unhideWhenUsed="1"/>
+    <w:lsdException w:name="footnote reference" w:semiHidden="1" w:unhideWhenUsed="1"/>
+    <w:lsdException w:name="annotation reference" w:semiHidden="1" w:unhideWhenUsed="1"/>
+    <w:lsdException w:name="line number" w:semiHidden="1" w:unhideWhenUsed="1"/>
+    <w:lsdException w:name="page number" w:semiHidden="1" w:unhideWhenUsed="1"/>
+    <w:lsdException w:name="endnote reference" w:semiHidden="1" w:unhideWhenUsed="1"/>
+    <w:lsdException w:name="endnote text" w:semiHidden="1" w:unhideWhenUsed="1"/>
+    <w:lsdException w:name="table of authorities" w:semiHidden="1" w:unhideWhenUsed="1"/>
+    <w:lsdException w:name="macro" w:semiHidden="1" w:unhideWhenUsed="1"/>
+    <w:lsdException w:name="toa heading" w:semiHidden="1" w:unhideWhenUsed="1"/>
+    <w:lsdException w:name="List" w:semiHidden="1" w:unhideWhenUsed="1"/>
+    <w:lsdException w:name="List Bullet" w:semiHidden="1" w:unhideWhenUsed="1"/>
+    <w:lsdException w:name="List Number" w:semiHidden="1" w:unhideWhenUsed="1"/>
+    <w:lsdException w:name="List 2" w:semiHidden="1" w:unhideWhenUsed="1"/>
+    <w:lsdException w:name="List 3" w:semiHidden="1" w:unhideWhenUsed="1"/>
+    <w:lsdException w:name="List 4" w:semiHidden="1" w:unhideWhenUsed="1"/>
+    <w:lsdException w:name="List 5" w:semiHidden="1" w:unhideWhenUsed="1"/>
+    <w:lsdException w:name="List Bullet 2" w:semiHidden="1" w:unhideWhenUsed="1"/>
+    <w:lsdException w:name="List Bullet 3" w:semiHidden="1" w:unhideWhenUsed="1"/>
+    <w:lsdException w:name="List Bullet 4" w:semiHidden="1" w:unhideWhenUsed="1"/>
+    <w:lsdException w:name="List Bullet 5" w:semiHidden="1" w:unhideWhenUsed="1"/>
+    <w:lsdException w:name="List Number 2" w:semiHidden="1" w:unhideWhenUsed="1"/>
+    <w:lsdException w:name="List Number 3" w:semiHidden="1" w:unhideWhenUsed="1"/>
+    <w:lsdException w:name="List Number 4" w:semiHidden="1" w:unhideWhenUsed="1"/>
+    <w:lsdException w:name="List Number 5" w:semiHidden="1" w:unhideWhenUsed="1"/>
+    <w:lsdException w:name="Title" w:uiPriority="10" w:qFormat="1"/>
+    <w:lsdException w:name="Closing" w:semiHidden="1" w:unhideWhenUsed="1"/>
+    <w:lsdException w:name="Signature" w:semiHidden="1" w:unhideWhenUsed="1"/>
+    <w:lsdException w:name="Default Paragraph Font" w:semiHidden="1" w:uiPriority="1" w:unhideWhenUsed="1"/>
+    <w:lsdException w:name="Body Text" w:semiHidden="1" w:unhideWhenUsed="1"/>
+    <w:lsdException w:name="Body Text Indent" w:semiHidden="1" w:unhideWhenUsed="1"/>
+    <w:lsdException w:name="List Continue" w:semiHidden="1" w:unhideWhenUsed="1"/>
+    <w:lsdException w:name="List Continue 2" w:semiHidden="1" w:unhideWhenUsed="1"/>
+    <w:lsdException w:name="List Continue 3" w:semiHidden="1" w:unhideWhenUsed="1"/>
+    <w:lsdException w:name="List Continue 4" w:semiHidden="1" w:unhideWhenUsed="1"/>
+    <w:lsdException w:name="List Continue 5" w:semiHidden="1" w:unhideWhenUsed="1"/>
+    <w:lsdException w:name="Message Header" w:semiHidden="1" w:unhideWhenUsed="1"/>
+    <w:lsdException w:name="Subtitle" w:uiPriority="11" w:qFormat="1"/>
+    <w:lsdException w:name="Salutation" w:semiHidden="1" w:unhideWhenUsed="1"/>
+    <w:lsdException w:name="Date" w:semiHidden="1" w:unhideWhenUsed="1"/>
+    <w:lsdException w:name="Body Text First Indent" w:semiHidden="1" w:unhideWhenUsed="1"/>
+    <w:lsdException w:name="Body Text First Indent 2" w:semiHidden="1" w:unhideWhenUsed="1"/>
+    <w:lsdException w:name="Note Heading" w:semiHidden="1" w:unhideWhenUsed="1"/>
+    <w:lsdException w:name="Body Text 2" w:semiHidden="1" w:unhideWhenUsed="1"/>
+    <w:lsdException w:name="Body Text 3" w:semiHidden="1" w:unhideWhenUsed="1"/>
+    <w:lsdException w:name="Body Text Indent 2" w:semiHidden="1" w:unhideWhenUsed="1"/>
+    <w:lsdException w:name="Body Text Indent 3" w:semiHidden="1" w:unhideWhenUsed="1"/>
+    <w:lsdException w:name="Block Text" w:semiHidden="1" w:unhideWhenUsed="1"/>
+    <w:lsdException w:name="Hyperlink" w:semiHidden="1" w:unhideWhenUsed="1"/>
+    <w:lsdException w:name="FollowedHyperlink" w:semiHidden="1" w:unhideWhenUsed="1"/>
+    <w:lsdException w:name="Strong" w:uiPriority="22" w:qFormat="1"/>
+    <w:lsdException w:name="Emphasis" w:uiPriority="20" w:qFormat="1"/>
+    <w:lsdException w:name="Document Map" w:semiHidden="1" w:unhideWhenUsed="1"/>
+    <w:lsdException w:name="Plain Text" w:semiHidden="1" w:unhideWhenUsed="1"/>
+    <w:lsdException w:name="E-mail Signature" w:semiHidden="1" w:unhideWhenUsed="1"/>
+    <w:lsdException w:name="HTML Top of Form" w:semiHidden="1" w:unhideWhenUsed="1"/>
+    <w:lsdException w:name="HTML Bottom of Form" w:semiHidden="1" w:unhideWhenUsed="1"/>
+    <w:lsdException w:name="Normal (Web)" w:semiHidden="1" w:unhideWhenUsed="1"/>
+    <w:lsdException w:name="HTML Acronym" w:semiHidden="1" w:unhideWhenUsed="1"/>
+    <w:lsdException w:name="HTML Address" w:semiHidden="1" w:unhideWhenUsed="1"/>
+    <w:lsdException w:name="HTML Cite" w:semiHidden="1" w:unhideWhenUsed="1"/>
+    <w:lsdException w:name="HTML Code" w:semiHidden="1" w:unhideWhenUsed="1"/>
+    <w:lsdException w:name="HTML Definition" w:semiHidden="1" w:unhideWhenUsed="1"/>
+    <w:lsdException w:name="HTML Keyboard" w:semiHidden="1" w:unhideWhenUsed="1"/>
+    <w:lsdException w:name="HTML Preformatted" w:semiHidden="1" w:unhideWhenUsed="1"/>
+    <w:lsdException w:name="HTML Sample" w:semiHidden="1" w:unhideWhenUsed="1"/>
+    <w:lsdException w:name="HTML Typewriter" w:semiHidden="1" w:unhideWhenUsed="1"/>
+    <w:lsdException w:name="HTML Variable" w:semiHidden="1" w:unhideWhenUsed="1"/>
+    <w:lsdException w:name="Normal Table" w:semiHidden="1" w:unhideWhenUsed="1"/>
+    <w:lsdException w:name="annotation subject" w:semiHidden="1" w:unhideWhenUsed="1"/>
+    <w:lsdException w:name="No List" w:semiHidden="1" w:unhideWhenUsed="1"/>
+    <w:lsdException w:name="Outline List 1" w:semiHidden="1" w:unhideWhenUsed="1"/>
+    <w:lsdException w:name="Outline List 2" w:semiHidden="1" w:unhideWhenUsed="1"/>
+    <w:lsdException w:name="Outline List 3" w:semiHidden="1" w:unhideWhenUsed="1"/>
+    <w:lsdException w:name="Table Simple 1" w:semiHidden="1" w:unhideWhenUsed="1"/>
+    <w:lsdException w:name="Table Simple 2" w:semiHidden="1" w:unhideWhenUsed="1"/>
+    <w:lsdException w:name="Table Simple 3" w:semiHidden="1" w:unhideWhenUsed="1"/>
+    <w:lsdException w:name="Table Classic 1" w:semiHidden="1" w:unhideWhenUsed="1"/>
+    <w:lsdException w:name="Table Classic 2" w:semiHidden="1" w:unhideWhenUsed="1"/>
+    <w:lsdException w:name="Table Classic 3" w:semiHidden="1" w:unhideWhenUsed="1"/>
+    <w:lsdException w:name="Table Classic 4" w:semiHidden="1" w:unhideWhenUsed="1"/>
+    <w:lsdException w:name="Table Colorful 1" w:semiHidden="1" w:unhideWhenUsed="1"/>
+    <w:lsdException w:name="Table Colorful 2" w:semiHidden="1" w:unhideWhenUsed="1"/>
+    <w:lsdException w:name="Table Colorful 3" w:semiHidden="1" w:unhideWhenUsed="1"/>
+    <w:lsdException w:name="Table Columns 1" w:semiHidden="1" w:unhideWhenUsed="1"/>
+    <w:lsdException w:name="Table Columns 2" w:semiHidden="1" w:unhideWhenUsed="1"/>
+    <w:lsdException w:name="Table Columns 3" w:semiHidden="1" w:unhideWhenUsed="1"/>
+    <w:lsdException w:name="Table Columns 4" w:semiHidden="1" w:unhideWhenUsed="1"/>
+    <w:lsdException w:name="Table Columns 5" w:semiHidden="1" w:unhideWhenUsed="1"/>
+    <w:lsdException w:name="Table Grid 1" w:semiHidden="1" w:unhideWhenUsed="1"/>
+    <w:lsdException w:name="Table Grid 2" w:semiHidden="1" w:unhideWhenUsed="1"/>
+    <w:lsdException w:name="Table Grid 3" w:semiHidden="1" w:unhideWhenUsed="1"/>
+    <w:lsdException w:name="Table Grid 4" w:semiHidden="1" w:unhideWhenUsed="1"/>
+    <w:lsdException w:name="Table Grid 5" w:semiHidden="1" w:unhideWhenUsed="1"/>
+    <w:lsdException w:name="Table Grid 6" w:semiHidden="1" w:unhideWhenUsed="1"/>
+    <w:lsdException w:name="Table Grid 7" w:semiHidden="1" w:unhideWhenUsed="1"/>
+    <w:lsdException w:name="Table Grid 8" w:semiHidden="1" w:unhideWhenUsed="1"/>
+    <w:lsdException w:name="Table List 1" w:semiHidden="1" w:unhideWhenUsed="1"/>
+    <w:lsdException w:name="Table List 2" w:semiHidden="1" w:unhideWhenUsed="1"/>
+    <w:lsdException w:name="Table List 3" w:semiHidden="1" w:unhideWhenUsed="1"/>
+    <w:lsdException w:name="Table List 4" w:semiHidden="1" w:unhideWhenUsed="1"/>
+    <w:lsdException w:name="Table List 5" w:semiHidden="1" w:unhideWhenUsed="1"/>
+    <w:lsdException w:name="Table List 6" w:semiHidden="1" w:unhideWhenUsed="1"/>
+    <w:lsdException w:name="Table List 7" w:semiHidden="1" w:unhideWhenUsed="1"/>
+    <w:lsdException w:name="Table List 8" w:semiHidden="1" w:unhideWhenUsed="1"/>
+    <w:lsdException w:name="Table 3D effects 1" w:semiHidden="1" w:unhideWhenUsed="1"/>
+    <w:lsdException w:name="Table 3D effects 2" w:semiHidden="1" w:unhideWhenUsed="1"/>
+    <w:lsdException w:name="Table 3D effects 3" w:semiHidden="1" w:unhideWhenUsed="1"/>
+    <w:lsdException w:name="Table Contemporary" w:semiHidden="1" w:unhideWhenUsed="1"/>
+    <w:lsdException w:name="Table Elegant" w:semiHidden="1" w:unhideWhenUsed="1"/>
+    <w:lsdException w:name="Table Professional" w:semiHidden="1" w:unhideWhenUsed="1"/>
+    <w:lsdException w:name="Table Subtle 1" w:semiHidden="1" w:unhideWhenUsed="1"/>
+    <w:lsdException w:name="Table Subtle 2" w:semiHidden="1" w:unhideWhenUsed="1"/>
+    <w:lsdException w:name="Table Web 1" w:semiHidden="1" w:unhideWhenUsed="1"/>
+    <w:lsdException w:name="Table Web 2" w:semiHidden="1" w:unhideWhenUsed="1"/>
+    <w:lsdException w:name="Table Web 3" w:semiHidden="1" w:unhideWhenUsed="1"/>
+    <w:lsdException w:name="Balloon Text" w:semiHidden="1" w:unhideWhenUsed="1"/>
+    <w:lsdException w:name="Table Grid" w:semiHidden="1" w:uiPriority="39" w:unhideWhenUsed="1"/>
+    <w:lsdException w:name="Table Theme" w:semiHidden="1" w:unhideWhenUsed="1"/>
+    <w:lsdException w:name="Placeholder Text" w:semiHidden="1"/>
+    <w:lsdException w:name="No Spacing" w:uiPriority="1" w:qFormat="1"/>
+    <w:lsdException w:name="Light Shading" w:uiPriority="60"/>
+    <w:lsdException w:name="Light List" w:uiPriority="61"/>
+    <w:lsdException w:name="Light Grid" w:uiPriority="62"/>
+    <w:lsdException w:name="Medium Shading 1" w:uiPriority="63"/>
+    <w:lsdException w:name="Medium Shading 2" w:uiPriority="64"/>
+    <w:lsdException w:name="Medium List 1" w:uiPriority="65"/>
+    <w:lsdException w:name="Medium List 2" w:uiPriority="66"/>
+    <w:lsdException w:name="Medium Grid 1" w:uiPriority="67"/>
+    <w:lsdException w:name="Medium Grid 2" w:uiPriority="68"/>
+    <w:lsdException w:name="Medium Grid 3" w:uiPriority="69"/>
+    <w:lsdException w:name="Dark List" w:uiPriority="70"/>
+    <w:lsdException w:name="Colorful Shading" w:uiPriority="71"/>
+    <w:lsdException w:name="Colorful List" w:uiPriority="72"/>
+    <w:lsdException w:name="Colorful Grid" w:uiPriority="73"/>
+    <w:lsdException w:name="Light Shading Accent 1" w:uiPriority="60"/>
+    <w:lsdException w:name="Light List Accent 1" w:uiPriority="61"/>
+    <w:lsdException w:name="Light Grid Accent 1" w:uiPriority="62"/>
+    <w:lsdException w:name="Medium Shading 1 Accent 1" w:uiPriority="63"/>
+    <w:lsdException w:name="Medium Shading 2 Accent 1" w:uiPriority="64"/>
+    <w:lsdException w:name="Medium List 1 Accent 1" w:uiPriority="65"/>
+    <w:lsdException w:name="Revision" w:semiHidden="1"/>
+    <w:lsdException w:name="List Paragraph" w:uiPriority="34" w:qFormat="1"/>
+    <w:lsdException w:name="Quote" w:uiPriority="29" w:qFormat="1"/>
+    <w:lsdException w:name="Intense Quote" w:uiPriority="30" w:qFormat="1"/>
+    <w:lsdException w:name="Medium List 2 Accent 1" w:uiPriority="66"/>
+    <w:lsdException w:name="Medium Grid 1 Accent 1" w:uiPriority="67"/>
+    <w:lsdException w:name="Medium Grid 2 Accent 1" w:uiPriority="68"/>
+    <w:lsdException w:name="Medium Grid 3 Accent 1" w:uiPriority="69"/>
+    <w:lsdException w:name="Dark List Accent 1" w:uiPriority="70"/>
+    <w:lsdException w:name="Colorful Shading Accent 1" w:uiPriority="71"/>
+    <w:lsdException w:name="Colorful List Accent 1" w:uiPriority="72"/>
+    <w:lsdException w:name="Colorful Grid Accent 1" w:uiPriority="73"/>
+    <w:lsdException w:name="Light Shading Accent 2" w:uiPriority="60"/>
+    <w:lsdException w:name="Light List Accent 2" w:uiPriority="61"/>
+    <w:lsdException w:name="Light Grid Accent 2" w:uiPriority="62"/>
+    <w:lsdException w:name="Medium Shading 1 Accent 2" w:uiPriority="63"/>
+    <w:lsdException w:name="Medium Shading 2 Accent 2" w:uiPriority="64"/>
+    <w:lsdException w:name="Medium List 1 Accent 2" w:uiPriority="65"/>
+    <w:lsdException w:name="Medium List 2 Accent 2" w:uiPriority="66"/>
+    <w:lsdException w:name="Medium Grid 1 Accent 2" w:uiPriority="67"/>
+    <w:lsdException w:name="Medium Grid 2 Accent 2" w:uiPriority="68"/>
+    <w:lsdException w:name="Medium Grid 3 Accent 2" w:uiPriority="69"/>
+    <w:lsdException w:name="Dark List Accent 2" w:uiPriority="70"/>
+    <w:lsdException w:name="Colorful Shading Accent 2" w:uiPriority="71"/>
+    <w:lsdException w:name="Colorful List Accent 2" w:uiPriority="72"/>
+    <w:lsdException w:name="Colorful Grid Accent 2" w:uiPriority="73"/>
+    <w:lsdException w:name="Light Shading Accent 3" w:uiPriority="60"/>
+    <w:lsdException w:name="Light List Accent 3" w:uiPriority="61"/>
+    <w:lsdException w:name="Light Grid Accent 3" w:uiPriority="62"/>
+    <w:lsdException w:name="Medium Shading 1 Accent 3" w:uiPriority="63"/>
+    <w:lsdException w:name="Medium Shading 2 Accent 3" w:uiPriority="64"/>
+    <w:lsdException w:name="Medium List 1 Accent 3" w:uiPriority="65"/>
+    <w:lsdException w:name="Medium List 2 Accent 3" w:uiPriority="66"/>
+    <w:lsdException w:name="Medium Grid 1 Accent 3" w:uiPriority="67"/>
+    <w:lsdException w:name="Medium Grid 2 Accent 3" w:uiPriority="68"/>
+    <w:lsdException w:name="Medium Grid 3 Accent 3" w:uiPriority="69"/>
+    <w:lsdException w:name="Dark List Accent 3" w:uiPriority="70"/>
+    <w:lsdException w:name="Colorful Shading Accent 3" w:uiPriority="71"/>
+    <w:lsdException w:name="Colorful List Accent 3" w:uiPriority="72"/>
+    <w:lsdException w:name="Colorful Grid Accent 3" w:uiPriority="73"/>
+    <w:lsdException w:name="Light Shading Accent 4" w:uiPriority="60"/>
+    <w:lsdException w:name="Light List Accent 4" w:uiPriority="61"/>
+    <w:lsdException w:name="Light Grid Accent 4" w:uiPriority="62"/>
+    <w:lsdException w:name="Medium Shading 1 Accent 4" w:uiPriority="63"/>
+    <w:lsdException w:name="Medium Shading 2 Accent 4" w:uiPriority="64"/>
+    <w:lsdException w:name="Medium List 1 Accent 4" w:uiPriority="65"/>
+    <w:lsdException w:name="Medium List 2 Accent 4" w:uiPriority="66"/>
+    <w:lsdException w:name="Medium Grid 1 Accent 4" w:uiPriority="67"/>
+    <w:lsdException w:name="Medium Grid 2 Accent 4" w:uiPriority="68"/>
+    <w:lsdException w:name="Medium Grid 3 Accent 4" w:uiPriority="69"/>
+    <w:lsdException w:name="Dark List Accent 4" w:uiPriority="70"/>
+    <w:lsdException w:name="Colorful Shading Accent 4" w:uiPriority="71"/>
+    <w:lsdException w:name="Colorful List Accent 4" w:uiPriority="72"/>
+    <w:lsdException w:name="Colorful Grid Accent 4" w:uiPriority="73"/>
+    <w:lsdException w:name="Light Shading Accent 5" w:uiPriority="60"/>
+    <w:lsdException w:name="Light List Accent 5" w:uiPriority="61"/>
+    <w:lsdException w:name="Light Grid Accent 5" w:uiPriority="62"/>
+    <w:lsdException w:name="Medium Shading 1 Accent 5" w:uiPriority="63"/>
+    <w:lsdException w:name="Medium Shading 2 Accent 5" w:uiPriority="64"/>
+    <w:lsdException w:name="Medium List 1 Accent 5" w:uiPriority="65"/>
+    <w:lsdException w:name="Medium List 2 Accent 5" w:uiPriority="66"/>
+    <w:lsdException w:name="Medium Grid 1 Accent 5" w:uiPriority="67"/>
+    <w:lsdException w:name="Medium Grid 2 Accent 5" w:uiPriority="68"/>
+    <w:lsdException w:name="Medium Grid 3 Accent 5" w:uiPriority="69"/>
+    <w:lsdException w:name="Dark List Accent 5" w:uiPriority="70"/>
+    <w:lsdException w:name="Colorful Shading Accent 5" w:uiPriority="71"/>
+    <w:lsdException w:name="Colorful List Accent 5" w:uiPriority="72"/>
+    <w:lsdException w:name="Colorful Grid Accent 5" w:uiPriority="73"/>
+    <w:lsdException w:name="Light Shading Accent 6" w:uiPriority="60"/>
+    <w:lsdException w:name="Light List Accent 6" w:uiPriority="61"/>
+    <w:lsdException w:name="Light Grid Accent 6" w:uiPriority="62"/>
+    <w:lsdException w:name="Medium Shading 1 Accent 6" w:uiPriority="63"/>
+    <w:lsdException w:name="Medium Shading 2 Accent 6" w:uiPriority="64"/>
+    <w:lsdException w:name="Medium List 1 Accent 6" w:uiPriority="65"/>
+    <w:lsdException w:name="Medium List 2 Accent 6" w:uiPriority="66"/>
+    <w:lsdException w:name="Medium Grid 1 Accent 6" w:uiPriority="67"/>
+    <w:lsdException w:name="Medium Grid 2 Accent 6" w:uiPriority="68"/>
+    <w:lsdException w:name="Medium Grid 3 Accent 6" w:uiPriority="69"/>
+    <w:lsdException w:name="Dark List Accent 6" w:uiPriority="70"/>
+    <w:lsdException w:name="Colorful Shading Accent 6" w:uiPriority="71"/>
+    <w:lsdException w:name="Colorful List Accent 6" w:uiPriority="72"/>
+    <w:lsdException w:name="Colorful Grid Accent 6" w:uiPriority="73"/>
+    <w:lsdException w:name="Subtle Emphasis" w:uiPriority="19" w:qFormat="1"/>
+    <w:lsdException w:name="Intense Emphasis" w:uiPriority="21" w:qFormat="1"/>
+    <w:lsdException w:name="Subtle Reference" w:uiPriority="31" w:qFormat="1"/>
+    <w:lsdException w:name="Intense Reference" w:uiPriority="32" w:qFormat="1"/>
+    <w:lsdException w:name="Book Title" w:uiPriority="33" w:qFormat="1"/>
+    <w:lsdException w:name="Bibliography" w:semiHidden="1" w:uiPriority="37" w:unhideWhenUsed="1"/>
+    <w:lsdException w:name="TOC Heading" w:semiHidden="1" w:uiPriority="39" w:unhideWhenUsed="1" w:qFormat="1"/>
+    <w:lsdException w:name="Plain Table 1" w:uiPriority="41"/>
+    <w:lsdException w:name="Plain Table 2" w:uiPriority="42"/>
+    <w:lsdException w:name="Plain Table 3" w:uiPriority="43"/>
+    <w:lsdException w:name="Plain Table 4" w:uiPriority="44"/>
+    <w:lsdException w:name="Plain Table 5" w:uiPriority="45"/>
+    <w:lsdException w:name="Grid Table Light" w:uiPriority="40"/>
+    <w:lsdException w:name="Grid Table 1 Light" w:uiPriority="46"/>
+    <w:lsdException w:name="Grid Table 2" w:uiPriority="47"/>
+    <w:lsdException w:name="Grid Table 3" w:uiPriority="48"/>
+    <w:lsdException w:name="Grid Table 4" w:uiPriority="49"/>
+    <w:lsdException w:name="Grid Table 5 Dark" w:uiPriority="50"/>
+    <w:lsdException w:name="Grid Table 6 Colorful" w:uiPriority="51"/>
+    <w:lsdException w:name="Grid Table 7 Colorful" w:uiPriority="52"/>
+    <w:lsdException w:name="Grid Table 1 Light Accent 1" w:uiPriority="46"/>
+    <w:lsdException w:name="Grid Table 2 Accent 1" w:uiPriority="47"/>
+    <w:lsdException w:name="Grid Table 3 Accent 1" w:uiPriority="48"/>
+    <w:lsdException w:name="Grid Table 4 Accent 1" w:uiPriority="49"/>
+    <w:lsdException w:name="Grid Table 5 Dark Accent 1" w:uiPriority="50"/>
+    <w:lsdException w:name="Grid Table 6 Colorful Accent 1" w:uiPriority="51"/>
+    <w:lsdException w:name="Grid Table 7 Colorful Accent 1" w:uiPriority="52"/>
+    <w:lsdException w:name="Grid Table 1 Light Accent 2" w:uiPriority="46"/>
+    <w:lsdException w:name="Grid Table 2 Accent 2" w:uiPriority="47"/>
+    <w:lsdException w:name="Grid Table 3 Accent 2" w:uiPriority="48"/>
+    <w:lsdException w:name="Grid Table 4 Accent 2" w:uiPriority="49"/>
+    <w:lsdException w:name="Grid Table 5 Dark Accent 2" w:uiPriority="50"/>
+    <w:lsdException w:name="Grid Table 6 Colorful Accent 2" w:uiPriority="51"/>
+    <w:lsdException w:name="Grid Table 7 Colorful Accent 2" w:uiPriority="52"/>
+    <w:lsdException w:name="Grid Table 1 Light Accent 3" w:uiPriority="46"/>
+    <w:lsdException w:name="Grid Table 2 Accent 3" w:uiPriority="47"/>
+    <w:lsdException w:name="Grid Table 3 Accent 3" w:uiPriority="48"/>
+    <w:lsdException w:name="Grid Table 4 Accent 3" w:uiPriority="49"/>
+    <w:lsdException w:name="Grid Table 5 Dark Accent 3" w:uiPriority="50"/>
+    <w:lsdException w:name="Grid Table 6 Colorful Accent 3" w:uiPriority="51"/>
+    <w:lsdException w:name="Grid Table 7 Colorful Accent 3" w:uiPriority="52"/>
+    <w:lsdException w:name="Grid Table 1 Light Accent 4" w:uiPriority="46"/>
+    <w:lsdException w:name="Grid Table 2 Accent 4" w:uiPriority="47"/>
+    <w:lsdException w:name="Grid Table 3 Accent 4" w:uiPriority="48"/>
+    <w:lsdException w:name="Grid Table 4 Accent 4" w:uiPriority="49"/>
+    <w:lsdException w:name="Grid Table 5 Dark Accent 4" w:uiPriority="50"/>
+    <w:lsdException w:name="Grid Table 6 Colorful Accent 4" w:uiPriority="51"/>
+    <w:lsdException w:name="Grid Table 7 Colorful Accent 4" w:uiPriority="52"/>
+    <w:lsdException w:name="Grid Table 1 Light Accent 5" w:uiPriority="46"/>
+    <w:lsdException w:name="Grid Table 2 Accent 5" w:uiPriority="47"/>
+    <w:lsdException w:name="Grid Table 3 Accent 5" w:uiPriority="48"/>
+    <w:lsdException w:name="Grid Table 4 Accent 5" w:uiPriority="49"/>
+    <w:lsdException w:name="Grid Table 5 Dark Accent 5" w:uiPriority="50"/>
+    <w:lsdException w:name="Grid Table 6 Colorful Accent 5" w:uiPriority="51"/>
+    <w:lsdException w:name="Grid Table 7 Colorful Accent 5" w:uiPriority="52"/>
+    <w:lsdException w:name="Grid Table 1 Light Accent 6" w:uiPriority="46"/>
+    <w:lsdException w:name="Grid Table 2 Accent 6" w:uiPriority="47"/>
+    <w:lsdException w:name="Grid Table 3 Accent 6" w:uiPriority="48"/>
+    <w:lsdException w:name="Grid Table 4 Accent 6" w:uiPriority="49"/>
+    <w:lsdException w:name="Grid Table 5 Dark Accent 6" w:uiPriority="50"/>
+    <w:lsdException w:name="Grid Table 6 Colorful Accent 6" w:uiPriority="51"/>
+    <w:lsdException w:name="Grid Table 7 Colorful Accent 6" w:uiPriority="52"/>
+    <w:lsdException w:name="List Table 1 Light" w:uiPriority="46"/>
+    <w:lsdException w:name="List Table 2" w:uiPriority="47"/>
+    <w:lsdException w:name="List Table 3" w:uiPriority="48"/>
+    <w:lsdException w:name="List Table 4" w:uiPriority="49"/>
+    <w:lsdException w:name="List Table 5 Dark" w:uiPriority="50"/>
+    <w:lsdException w:name="List Table 6 Colorful" w:uiPriority="51"/>
+    <w:lsdException w:name="List Table 7 Colorful" w:uiPriority="52"/>
+    <w:lsdException w:name="List Table 1 Light Accent 1" w:uiPriority="46"/>
+    <w:lsdException w:name="List Table 2 Accent 1" w:uiPriority="47"/>
+    <w:lsdException w:name="List Table 3 Accent 1" w:uiPriority="48"/>
+    <w:lsdException w:name="List Table 4 Accent 1" w:uiPriority="49"/>
+    <w:lsdException w:name="List Table 5 Dark Accent 1" w:uiPriority="50"/>
+    <w:lsdException w:name="List Table 6 Colorful Accent 1" w:uiPriority="51"/>
+    <w:lsdException w:name="List Table 7 Colorful Accent 1" w:uiPriority="52"/>
+    <w:lsdException w:name="List Table 1 Light Accent 2" w:uiPriority="46"/>
+    <w:lsdException w:name="List Table 2 Accent 2" w:uiPriority="47"/>
+    <w:lsdException w:name="List Table 3 Accent 2" w:uiPriority="48"/>
+    <w:lsdException w:name="List Table 4 Accent 2" w:uiPriority="49"/>
+    <w:lsdException w:name="List Table 5 Dark Accent 2" w:uiPriority="50"/>
+    <w:lsdException w:name="List Table 6 Colorful Accent 2" w:uiPriority="51"/>
+    <w:lsdException w:name="List Table 7 Colorful Accent 2" w:uiPriority="52"/>
+    <w:lsdException w:name="List Table 1 Light Accent 3" w:uiPriority="46"/>
+    <w:lsdException w:name="List Table 2 Accent 3" w:uiPriority="47"/>
+    <w:lsdException w:name="List Table 3 Accent 3" w:uiPriority="48"/>
+    <w:lsdException w:name="List Table 4 Accent 3" w:uiPriority="49"/>
+    <w:lsdException w:name="List Table 5 Dark Accent 3" w:uiPriority="50"/>
+    <w:lsdException w:name="List Table 6 Colorful Accent 3" w:uiPriority="51"/>
+    <w:lsdException w:name="List Table 7 Colorful Accent 3" w:uiPriority="52"/>
+    <w:lsdException w:name="List Table 1 Light Accent 4" w:uiPriority="46"/>
+    <w:lsdException w:name="List Table 2 Accent 4" w:uiPriority="47"/>
+    <w:lsdException w:name="List Table 3 Accent 4" w:uiPriority="48"/>
+    <w:lsdException w:name="List Table 4 Accent 4" w:uiPriority="49"/>
+    <w:lsdException w:name="List Table 5 Dark Accent 4" w:uiPriority="50"/>
+    <w:lsdException w:name="List Table 6 Colorful Accent 4" w:uiPriority="51"/>
+    <w:lsdException w:name="List Table 7 Colorful Accent 4" w:uiPriority="52"/>
+    <w:lsdException w:name="List Table 1 Light Accent 5" w:uiPriority="46"/>
+    <w:lsdException w:name="List Table 2 Accent 5" w:uiPriority="47"/>
+    <w:lsdException w:name="List Table 3 Accent 5" w:uiPriority="48"/>
+    <w:lsdException w:name="List Table 4 Accent 5" w:uiPriority="49"/>
+    <w:lsdException w:name="List Table 5 Dark Accent 5" w:uiPriority="50"/>
+    <w:lsdException w:name="List Table 6 Colorful Accent 5" w:uiPriority="51"/>
+    <w:lsdException w:name="List Table 7 Colorful Accent 5" w:uiPriority="52"/>
+    <w:lsdException w:name="List Table 1 Light Accent 6" w:uiPriority="46"/>
+    <w:lsdException w:name="List Table 2 Accent 6" w:uiPriority="47"/>
+    <w:lsdException w:name="List Table 3 Accent 6" w:uiPriority="48"/>
+    <w:lsdException w:name="List Table 4 Accent 6" w:uiPriority="49"/>
+    <w:lsdException w:name="List Table 5 Dark Accent 6" w:uiPriority="50"/>
+    <w:lsdException w:name="List Table 6 Colorful Accent 6" w:uiPriority="51"/>
+    <w:lsdException w:name="List Table 7 Colorful Accent 6" w:uiPriority="52"/>
+    <w:lsdException w:name="Mention" w:semiHidden="1" w:unhideWhenUsed="1"/>
+    <w:lsdException w:name="Smart Hyperlink" w:semiHidden="1" w:unhideWhenUsed="1"/>
+    <w:lsdException w:name="Hashtag" w:semiHidden="1" w:unhideWhenUsed="1"/>
+    <w:lsdException w:name="Unresolved Mention" w:semiHidden="1" w:unhideWhenUsed="1"/>
   </w:latentStyles>
   <w:style w:type="paragraph" w:default="1" w:styleId="Normal">
     <w:name w:val="Normal"/>
@@ -28066,8 +28359,8 @@
       </w:tblCellMar>
     </w:tblPr>
   </w:style>
-  <w:style w:type="table" w:customStyle="1" w:styleId="GridTable5DarkAccent5">
-    <w:name w:val="Grid Table 5 Dark Accent 5"/>
+  <w:style w:type="table" w:customStyle="1" w:styleId="Tabladecuadrcula5oscura-nfasis51">
+    <w:name w:val="Tabla de cuadrícula 5 oscura - Énfasis 51"/>
     <w:basedOn w:val="Tablanormal"/>
     <w:uiPriority w:val="50"/>
     <w:rsid w:val="003520F9"/>
@@ -28172,8 +28465,8 @@
       </w:tcPr>
     </w:tblStylePr>
   </w:style>
-  <w:style w:type="table" w:customStyle="1" w:styleId="GridTable5DarkAccent4">
-    <w:name w:val="Grid Table 5 Dark Accent 4"/>
+  <w:style w:type="table" w:customStyle="1" w:styleId="Tabladecuadrcula5oscura-nfasis41">
+    <w:name w:val="Tabla de cuadrícula 5 oscura - Énfasis 41"/>
     <w:basedOn w:val="Tablanormal"/>
     <w:uiPriority w:val="50"/>
     <w:rsid w:val="003520F9"/>
@@ -28288,8 +28581,8 @@
       <w:ind w:left="720"/>
     </w:pPr>
   </w:style>
-  <w:style w:type="table" w:customStyle="1" w:styleId="GridTable5DarkAccent1">
-    <w:name w:val="Grid Table 5 Dark Accent 1"/>
+  <w:style w:type="table" w:customStyle="1" w:styleId="Tabladecuadrcula5oscura-nfasis11">
+    <w:name w:val="Tabla de cuadrícula 5 oscura - Énfasis 11"/>
     <w:basedOn w:val="Tablanormal"/>
     <w:uiPriority w:val="50"/>
     <w:rsid w:val="00DC1D4F"/>
@@ -28421,7 +28714,7 @@
       <w:sz w:val="24"/>
     </w:rPr>
   </w:style>
-  <w:style w:type="paragraph" w:styleId="Epgrafe">
+  <w:style w:type="paragraph" w:styleId="Descripcin">
     <w:name w:val="caption"/>
     <w:basedOn w:val="Normal"/>
     <w:next w:val="Normal"/>
@@ -28440,7 +28733,7 @@
       <w:szCs w:val="18"/>
     </w:rPr>
   </w:style>
-  <w:style w:type="paragraph" w:styleId="TtulodeTDC">
+  <w:style w:type="paragraph" w:styleId="TtuloTDC">
     <w:name w:val="TOC Heading"/>
     <w:basedOn w:val="Ttulo1"/>
     <w:next w:val="Normal"/>
@@ -28514,1144 +28807,16 @@
       <w:szCs w:val="16"/>
     </w:rPr>
   </w:style>
-</w:styles>
-</file>
-
-<file path=word/stylesWithEffects.xml><?xml version="1.0" encoding="utf-8"?>
-<w:styles xmlns:wpc="http://schemas.microsoft.com/office/word/2010/wordprocessingCanvas" xmlns:mc="http://schemas.openxmlformats.org/markup-compatibility/2006" xmlns:o="urn:schemas-microsoft-com:office:office" xmlns:r="http://schemas.openxmlformats.org/officeDocument/2006/relationships" xmlns:m="http://schemas.openxmlformats.org/officeDocument/2006/math" xmlns:v="urn:schemas-microsoft-com:vml" xmlns:wp14="http://schemas.microsoft.com/office/word/2010/wordprocessingDrawing" xmlns:wp="http://schemas.openxmlformats.org/drawingml/2006/wordprocessingDrawing" xmlns:w10="urn:schemas-microsoft-com:office:word" xmlns:w="http://schemas.openxmlformats.org/wordprocessingml/2006/main" xmlns:w14="http://schemas.microsoft.com/office/word/2010/wordml" xmlns:wpg="http://schemas.microsoft.com/office/word/2010/wordprocessingGroup" xmlns:wpi="http://schemas.microsoft.com/office/word/2010/wordprocessingInk" xmlns:wne="http://schemas.microsoft.com/office/word/2006/wordml" xmlns:wps="http://schemas.microsoft.com/office/word/2010/wordprocessingShape" mc:Ignorable="w14 wp14">
-  <w:docDefaults>
-    <w:rPrDefault>
-      <w:rPr>
-        <w:rFonts w:ascii="Arial" w:eastAsia="Arial" w:hAnsi="Arial" w:cs="Arial"/>
-        <w:sz w:val="22"/>
-        <w:szCs w:val="22"/>
-        <w:lang w:val="es" w:eastAsia="es-EC" w:bidi="ar-SA"/>
-      </w:rPr>
-    </w:rPrDefault>
-    <w:pPrDefault>
-      <w:pPr>
-        <w:spacing w:line="276" w:lineRule="auto"/>
-        <w:contextualSpacing/>
-      </w:pPr>
-    </w:pPrDefault>
-  </w:docDefaults>
-  <w:latentStyles w:defLockedState="0" w:defUIPriority="99" w:defSemiHidden="1" w:defUnhideWhenUsed="1" w:defQFormat="0" w:count="267">
-    <w:lsdException w:name="Normal" w:semiHidden="0" w:uiPriority="0" w:unhideWhenUsed="0" w:qFormat="1"/>
-    <w:lsdException w:name="heading 1" w:semiHidden="0" w:uiPriority="0" w:unhideWhenUsed="0" w:qFormat="1"/>
-    <w:lsdException w:name="heading 2" w:uiPriority="9" w:qFormat="1"/>
-    <w:lsdException w:name="heading 3" w:uiPriority="9" w:qFormat="1"/>
-    <w:lsdException w:name="heading 4" w:uiPriority="9" w:qFormat="1"/>
-    <w:lsdException w:name="heading 5" w:uiPriority="9" w:qFormat="1"/>
-    <w:lsdException w:name="heading 6" w:uiPriority="9" w:qFormat="1"/>
-    <w:lsdException w:name="heading 7" w:uiPriority="9" w:qFormat="1"/>
-    <w:lsdException w:name="heading 8" w:uiPriority="9" w:qFormat="1"/>
-    <w:lsdException w:name="heading 9" w:uiPriority="9" w:qFormat="1"/>
-    <w:lsdException w:name="toc 1" w:uiPriority="39"/>
-    <w:lsdException w:name="toc 2" w:uiPriority="39"/>
-    <w:lsdException w:name="toc 3" w:uiPriority="39"/>
-    <w:lsdException w:name="toc 4" w:uiPriority="39"/>
-    <w:lsdException w:name="toc 5" w:uiPriority="39"/>
-    <w:lsdException w:name="toc 6" w:uiPriority="39"/>
-    <w:lsdException w:name="toc 7" w:uiPriority="39"/>
-    <w:lsdException w:name="toc 8" w:uiPriority="39"/>
-    <w:lsdException w:name="toc 9" w:uiPriority="39"/>
-    <w:lsdException w:name="caption" w:uiPriority="35" w:qFormat="1"/>
-    <w:lsdException w:name="Title" w:semiHidden="0" w:uiPriority="10" w:unhideWhenUsed="0" w:qFormat="1"/>
-    <w:lsdException w:name="Default Paragraph Font" w:uiPriority="1"/>
-    <w:lsdException w:name="Subtitle" w:semiHidden="0" w:uiPriority="11" w:unhideWhenUsed="0" w:qFormat="1"/>
-    <w:lsdException w:name="Strong" w:semiHidden="0" w:uiPriority="22" w:unhideWhenUsed="0" w:qFormat="1"/>
-    <w:lsdException w:name="Emphasis" w:semiHidden="0" w:uiPriority="20" w:unhideWhenUsed="0" w:qFormat="1"/>
-    <w:lsdException w:name="Table Grid" w:semiHidden="0" w:uiPriority="39" w:unhideWhenUsed="0"/>
-    <w:lsdException w:name="Placeholder Text" w:unhideWhenUsed="0"/>
-    <w:lsdException w:name="No Spacing" w:semiHidden="0" w:uiPriority="1" w:unhideWhenUsed="0" w:qFormat="1"/>
-    <w:lsdException w:name="Light Shading" w:semiHidden="0" w:uiPriority="60" w:unhideWhenUsed="0"/>
-    <w:lsdException w:name="Light List" w:semiHidden="0" w:uiPriority="61" w:unhideWhenUsed="0"/>
-    <w:lsdException w:name="Light Grid" w:semiHidden="0" w:uiPriority="62" w:unhideWhenUsed="0"/>
-    <w:lsdException w:name="Medium Shading 1" w:semiHidden="0" w:uiPriority="63" w:unhideWhenUsed="0"/>
-    <w:lsdException w:name="Medium Shading 2" w:semiHidden="0" w:uiPriority="64" w:unhideWhenUsed="0"/>
-    <w:lsdException w:name="Medium List 1" w:semiHidden="0" w:uiPriority="65" w:unhideWhenUsed="0"/>
-    <w:lsdException w:name="Medium List 2" w:semiHidden="0" w:uiPriority="66" w:unhideWhenUsed="0"/>
-    <w:lsdException w:name="Medium Grid 1" w:semiHidden="0" w:uiPriority="67" w:unhideWhenUsed="0"/>
-    <w:lsdException w:name="Medium Grid 2" w:semiHidden="0" w:uiPriority="68" w:unhideWhenUsed="0"/>
-    <w:lsdException w:name="Medium Grid 3" w:semiHidden="0" w:uiPriority="69" w:unhideWhenUsed="0"/>
-    <w:lsdException w:name="Dark List" w:semiHidden="0" w:uiPriority="70" w:unhideWhenUsed="0"/>
-    <w:lsdException w:name="Colorful Shading" w:semiHidden="0" w:uiPriority="71" w:unhideWhenUsed="0"/>
-    <w:lsdException w:name="Colorful List" w:semiHidden="0" w:uiPriority="72" w:unhideWhenUsed="0"/>
-    <w:lsdException w:name="Colorful Grid" w:semiHidden="0" w:uiPriority="73" w:unhideWhenUsed="0"/>
-    <w:lsdException w:name="Light Shading Accent 1" w:semiHidden="0" w:uiPriority="60" w:unhideWhenUsed="0"/>
-    <w:lsdException w:name="Light List Accent 1" w:semiHidden="0" w:uiPriority="61" w:unhideWhenUsed="0"/>
-    <w:lsdException w:name="Light Grid Accent 1" w:semiHidden="0" w:uiPriority="62" w:unhideWhenUsed="0"/>
-    <w:lsdException w:name="Medium Shading 1 Accent 1" w:semiHidden="0" w:uiPriority="63" w:unhideWhenUsed="0"/>
-    <w:lsdException w:name="Medium Shading 2 Accent 1" w:semiHidden="0" w:uiPriority="64" w:unhideWhenUsed="0"/>
-    <w:lsdException w:name="Medium List 1 Accent 1" w:semiHidden="0" w:uiPriority="65" w:unhideWhenUsed="0"/>
-    <w:lsdException w:name="Revision" w:unhideWhenUsed="0"/>
-    <w:lsdException w:name="List Paragraph" w:semiHidden="0" w:uiPriority="34" w:unhideWhenUsed="0" w:qFormat="1"/>
-    <w:lsdException w:name="Quote" w:semiHidden="0" w:uiPriority="29" w:unhideWhenUsed="0" w:qFormat="1"/>
-    <w:lsdException w:name="Intense Quote" w:semiHidden="0" w:uiPriority="30" w:unhideWhenUsed="0" w:qFormat="1"/>
-    <w:lsdException w:name="Medium List 2 Accent 1" w:semiHidden="0" w:uiPriority="66" w:unhideWhenUsed="0"/>
-    <w:lsdException w:name="Medium Grid 1 Accent 1" w:semiHidden="0" w:uiPriority="67" w:unhideWhenUsed="0"/>
-    <w:lsdException w:name="Medium Grid 2 Accent 1" w:semiHidden="0" w:uiPriority="68" w:unhideWhenUsed="0"/>
-    <w:lsdException w:name="Medium Grid 3 Accent 1" w:semiHidden="0" w:uiPriority="69" w:unhideWhenUsed="0"/>
-    <w:lsdException w:name="Dark List Accent 1" w:semiHidden="0" w:uiPriority="70" w:unhideWhenUsed="0"/>
-    <w:lsdException w:name="Colorful Shading Accent 1" w:semiHidden="0" w:uiPriority="71" w:unhideWhenUsed="0"/>
-    <w:lsdException w:name="Colorful List Accent 1" w:semiHidden="0" w:uiPriority="72" w:unhideWhenUsed="0"/>
-    <w:lsdException w:name="Colorful Grid Accent 1" w:semiHidden="0" w:uiPriority="73" w:unhideWhenUsed="0"/>
-    <w:lsdException w:name="Light Shading Accent 2" w:semiHidden="0" w:uiPriority="60" w:unhideWhenUsed="0"/>
-    <w:lsdException w:name="Light List Accent 2" w:semiHidden="0" w:uiPriority="61" w:unhideWhenUsed="0"/>
-    <w:lsdException w:name="Light Grid Accent 2" w:semiHidden="0" w:uiPriority="62" w:unhideWhenUsed="0"/>
-    <w:lsdException w:name="Medium Shading 1 Accent 2" w:semiHidden="0" w:uiPriority="63" w:unhideWhenUsed="0"/>
-    <w:lsdException w:name="Medium Shading 2 Accent 2" w:semiHidden="0" w:uiPriority="64" w:unhideWhenUsed="0"/>
-    <w:lsdException w:name="Medium List 1 Accent 2" w:semiHidden="0" w:uiPriority="65" w:unhideWhenUsed="0"/>
-    <w:lsdException w:name="Medium List 2 Accent 2" w:semiHidden="0" w:uiPriority="66" w:unhideWhenUsed="0"/>
-    <w:lsdException w:name="Medium Grid 1 Accent 2" w:semiHidden="0" w:uiPriority="67" w:unhideWhenUsed="0"/>
-    <w:lsdException w:name="Medium Grid 2 Accent 2" w:semiHidden="0" w:uiPriority="68" w:unhideWhenUsed="0"/>
-    <w:lsdException w:name="Medium Grid 3 Accent 2" w:semiHidden="0" w:uiPriority="69" w:unhideWhenUsed="0"/>
-    <w:lsdException w:name="Dark List Accent 2" w:semiHidden="0" w:uiPriority="70" w:unhideWhenUsed="0"/>
-    <w:lsdException w:name="Colorful Shading Accent 2" w:semiHidden="0" w:uiPriority="71" w:unhideWhenUsed="0"/>
-    <w:lsdException w:name="Colorful List Accent 2" w:semiHidden="0" w:uiPriority="72" w:unhideWhenUsed="0"/>
-    <w:lsdException w:name="Colorful Grid Accent 2" w:semiHidden="0" w:uiPriority="73" w:unhideWhenUsed="0"/>
-    <w:lsdException w:name="Light Shading Accent 3" w:semiHidden="0" w:uiPriority="60" w:unhideWhenUsed="0"/>
-    <w:lsdException w:name="Light List Accent 3" w:semiHidden="0" w:uiPriority="61" w:unhideWhenUsed="0"/>
-    <w:lsdException w:name="Light Grid Accent 3" w:semiHidden="0" w:uiPriority="62" w:unhideWhenUsed="0"/>
-    <w:lsdException w:name="Medium Shading 1 Accent 3" w:semiHidden="0" w:uiPriority="63" w:unhideWhenUsed="0"/>
-    <w:lsdException w:name="Medium Shading 2 Accent 3" w:semiHidden="0" w:uiPriority="64" w:unhideWhenUsed="0"/>
-    <w:lsdException w:name="Medium List 1 Accent 3" w:semiHidden="0" w:uiPriority="65" w:unhideWhenUsed="0"/>
-    <w:lsdException w:name="Medium List 2 Accent 3" w:semiHidden="0" w:uiPriority="66" w:unhideWhenUsed="0"/>
-    <w:lsdException w:name="Medium Grid 1 Accent 3" w:semiHidden="0" w:uiPriority="67" w:unhideWhenUsed="0"/>
-    <w:lsdException w:name="Medium Grid 2 Accent 3" w:semiHidden="0" w:uiPriority="68" w:unhideWhenUsed="0"/>
-    <w:lsdException w:name="Medium Grid 3 Accent 3" w:semiHidden="0" w:uiPriority="69" w:unhideWhenUsed="0"/>
-    <w:lsdException w:name="Dark List Accent 3" w:semiHidden="0" w:uiPriority="70" w:unhideWhenUsed="0"/>
-    <w:lsdException w:name="Colorful Shading Accent 3" w:semiHidden="0" w:uiPriority="71" w:unhideWhenUsed="0"/>
-    <w:lsdException w:name="Colorful List Accent 3" w:semiHidden="0" w:uiPriority="72" w:unhideWhenUsed="0"/>
-    <w:lsdException w:name="Colorful Grid Accent 3" w:semiHidden="0" w:uiPriority="73" w:unhideWhenUsed="0"/>
-    <w:lsdException w:name="Light Shading Accent 4" w:semiHidden="0" w:uiPriority="60" w:unhideWhenUsed="0"/>
-    <w:lsdException w:name="Light List Accent 4" w:semiHidden="0" w:uiPriority="61" w:unhideWhenUsed="0"/>
-    <w:lsdException w:name="Light Grid Accent 4" w:semiHidden="0" w:uiPriority="62" w:unhideWhenUsed="0"/>
-    <w:lsdException w:name="Medium Shading 1 Accent 4" w:semiHidden="0" w:uiPriority="63" w:unhideWhenUsed="0"/>
-    <w:lsdException w:name="Medium Shading 2 Accent 4" w:semiHidden="0" w:uiPriority="64" w:unhideWhenUsed="0"/>
-    <w:lsdException w:name="Medium List 1 Accent 4" w:semiHidden="0" w:uiPriority="65" w:unhideWhenUsed="0"/>
-    <w:lsdException w:name="Medium List 2 Accent 4" w:semiHidden="0" w:uiPriority="66" w:unhideWhenUsed="0"/>
-    <w:lsdException w:name="Medium Grid 1 Accent 4" w:semiHidden="0" w:uiPriority="67" w:unhideWhenUsed="0"/>
-    <w:lsdException w:name="Medium Grid 2 Accent 4" w:semiHidden="0" w:uiPriority="68" w:unhideWhenUsed="0"/>
-    <w:lsdException w:name="Medium Grid 3 Accent 4" w:semiHidden="0" w:uiPriority="69" w:unhideWhenUsed="0"/>
-    <w:lsdException w:name="Dark List Accent 4" w:semiHidden="0" w:uiPriority="70" w:unhideWhenUsed="0"/>
-    <w:lsdException w:name="Colorful Shading Accent 4" w:semiHidden="0" w:uiPriority="71" w:unhideWhenUsed="0"/>
-    <w:lsdException w:name="Colorful List Accent 4" w:semiHidden="0" w:uiPriority="72" w:unhideWhenUsed="0"/>
-    <w:lsdException w:name="Colorful Grid Accent 4" w:semiHidden="0" w:uiPriority="73" w:unhideWhenUsed="0"/>
-    <w:lsdException w:name="Light Shading Accent 5" w:semiHidden="0" w:uiPriority="60" w:unhideWhenUsed="0"/>
-    <w:lsdException w:name="Light List Accent 5" w:semiHidden="0" w:uiPriority="61" w:unhideWhenUsed="0"/>
-    <w:lsdException w:name="Light Grid Accent 5" w:semiHidden="0" w:uiPriority="62" w:unhideWhenUsed="0"/>
-    <w:lsdException w:name="Medium Shading 1 Accent 5" w:semiHidden="0" w:uiPriority="63" w:unhideWhenUsed="0"/>
-    <w:lsdException w:name="Medium Shading 2 Accent 5" w:semiHidden="0" w:uiPriority="64" w:unhideWhenUsed="0"/>
-    <w:lsdException w:name="Medium List 1 Accent 5" w:semiHidden="0" w:uiPriority="65" w:unhideWhenUsed="0"/>
-    <w:lsdException w:name="Medium List 2 Accent 5" w:semiHidden="0" w:uiPriority="66" w:unhideWhenUsed="0"/>
-    <w:lsdException w:name="Medium Grid 1 Accent 5" w:semiHidden="0" w:uiPriority="67" w:unhideWhenUsed="0"/>
-    <w:lsdException w:name="Medium Grid 2 Accent 5" w:semiHidden="0" w:uiPriority="68" w:unhideWhenUsed="0"/>
-    <w:lsdException w:name="Medium Grid 3 Accent 5" w:semiHidden="0" w:uiPriority="69" w:unhideWhenUsed="0"/>
-    <w:lsdException w:name="Dark List Accent 5" w:semiHidden="0" w:uiPriority="70" w:unhideWhenUsed="0"/>
-    <w:lsdException w:name="Colorful Shading Accent 5" w:semiHidden="0" w:uiPriority="71" w:unhideWhenUsed="0"/>
-    <w:lsdException w:name="Colorful List Accent 5" w:semiHidden="0" w:uiPriority="72" w:unhideWhenUsed="0"/>
-    <w:lsdException w:name="Colorful Grid Accent 5" w:semiHidden="0" w:uiPriority="73" w:unhideWhenUsed="0"/>
-    <w:lsdException w:name="Light Shading Accent 6" w:semiHidden="0" w:uiPriority="60" w:unhideWhenUsed="0"/>
-    <w:lsdException w:name="Light List Accent 6" w:semiHidden="0" w:uiPriority="61" w:unhideWhenUsed="0"/>
-    <w:lsdException w:name="Light Grid Accent 6" w:semiHidden="0" w:uiPriority="62" w:unhideWhenUsed="0"/>
-    <w:lsdException w:name="Medium Shading 1 Accent 6" w:semiHidden="0" w:uiPriority="63" w:unhideWhenUsed="0"/>
-    <w:lsdException w:name="Medium Shading 2 Accent 6" w:semiHidden="0" w:uiPriority="64" w:unhideWhenUsed="0"/>
-    <w:lsdException w:name="Medium List 1 Accent 6" w:semiHidden="0" w:uiPriority="65" w:unhideWhenUsed="0"/>
-    <w:lsdException w:name="Medium List 2 Accent 6" w:semiHidden="0" w:uiPriority="66" w:unhideWhenUsed="0"/>
-    <w:lsdException w:name="Medium Grid 1 Accent 6" w:semiHidden="0" w:uiPriority="67" w:unhideWhenUsed="0"/>
-    <w:lsdException w:name="Medium Grid 2 Accent 6" w:semiHidden="0" w:uiPriority="68" w:unhideWhenUsed="0"/>
-    <w:lsdException w:name="Medium Grid 3 Accent 6" w:semiHidden="0" w:uiPriority="69" w:unhideWhenUsed="0"/>
-    <w:lsdException w:name="Dark List Accent 6" w:semiHidden="0" w:uiPriority="70" w:unhideWhenUsed="0"/>
-    <w:lsdException w:name="Colorful Shading Accent 6" w:semiHidden="0" w:uiPriority="71" w:unhideWhenUsed="0"/>
-    <w:lsdException w:name="Colorful List Accent 6" w:semiHidden="0" w:uiPriority="72" w:unhideWhenUsed="0"/>
-    <w:lsdException w:name="Colorful Grid Accent 6" w:semiHidden="0" w:uiPriority="73" w:unhideWhenUsed="0"/>
-    <w:lsdException w:name="Subtle Emphasis" w:semiHidden="0" w:uiPriority="19" w:unhideWhenUsed="0" w:qFormat="1"/>
-    <w:lsdException w:name="Intense Emphasis" w:semiHidden="0" w:uiPriority="21" w:unhideWhenUsed="0" w:qFormat="1"/>
-    <w:lsdException w:name="Subtle Reference" w:semiHidden="0" w:uiPriority="31" w:unhideWhenUsed="0" w:qFormat="1"/>
-    <w:lsdException w:name="Intense Reference" w:semiHidden="0" w:uiPriority="32" w:unhideWhenUsed="0" w:qFormat="1"/>
-    <w:lsdException w:name="Book Title" w:semiHidden="0" w:uiPriority="33" w:unhideWhenUsed="0" w:qFormat="1"/>
-    <w:lsdException w:name="Bibliography" w:uiPriority="37"/>
-    <w:lsdException w:name="TOC Heading" w:uiPriority="39" w:qFormat="1"/>
-  </w:latentStyles>
-  <w:style w:type="paragraph" w:default="1" w:styleId="Normal">
-    <w:name w:val="Normal"/>
-  </w:style>
-  <w:style w:type="paragraph" w:styleId="Ttulo1">
-    <w:name w:val="heading 1"/>
-    <w:basedOn w:val="Normal"/>
-    <w:next w:val="Normal"/>
-    <w:rsid w:val="00C344D3"/>
-    <w:pPr>
-      <w:keepNext/>
-      <w:keepLines/>
-      <w:spacing w:before="120" w:after="120" w:line="480" w:lineRule="auto"/>
-      <w:jc w:val="both"/>
-      <w:outlineLvl w:val="0"/>
-    </w:pPr>
-    <w:rPr>
-      <w:b/>
-      <w:sz w:val="24"/>
-      <w:szCs w:val="40"/>
-    </w:rPr>
-  </w:style>
-  <w:style w:type="paragraph" w:styleId="Ttulo2">
-    <w:name w:val="heading 2"/>
-    <w:basedOn w:val="Normal"/>
-    <w:next w:val="Normal"/>
-    <w:pPr>
-      <w:keepNext/>
-      <w:keepLines/>
-      <w:spacing w:before="360" w:after="120"/>
-      <w:outlineLvl w:val="1"/>
-    </w:pPr>
-    <w:rPr>
-      <w:sz w:val="32"/>
-      <w:szCs w:val="32"/>
-    </w:rPr>
-  </w:style>
-  <w:style w:type="paragraph" w:styleId="Ttulo3">
-    <w:name w:val="heading 3"/>
-    <w:basedOn w:val="Normal"/>
-    <w:next w:val="Normal"/>
-    <w:pPr>
-      <w:keepNext/>
-      <w:keepLines/>
-      <w:spacing w:before="320" w:after="80"/>
-      <w:outlineLvl w:val="2"/>
-    </w:pPr>
-    <w:rPr>
-      <w:color w:val="434343"/>
-      <w:sz w:val="28"/>
-      <w:szCs w:val="28"/>
-    </w:rPr>
-  </w:style>
-  <w:style w:type="paragraph" w:styleId="Ttulo4">
-    <w:name w:val="heading 4"/>
-    <w:basedOn w:val="Normal"/>
-    <w:next w:val="Normal"/>
-    <w:pPr>
-      <w:keepNext/>
-      <w:keepLines/>
-      <w:spacing w:before="280" w:after="80"/>
-      <w:outlineLvl w:val="3"/>
-    </w:pPr>
-    <w:rPr>
-      <w:color w:val="666666"/>
-      <w:sz w:val="24"/>
-      <w:szCs w:val="24"/>
-    </w:rPr>
-  </w:style>
-  <w:style w:type="paragraph" w:styleId="Ttulo5">
-    <w:name w:val="heading 5"/>
-    <w:basedOn w:val="Normal"/>
-    <w:next w:val="Normal"/>
-    <w:pPr>
-      <w:keepNext/>
-      <w:keepLines/>
-      <w:spacing w:before="240" w:after="80"/>
-      <w:outlineLvl w:val="4"/>
-    </w:pPr>
-    <w:rPr>
-      <w:color w:val="666666"/>
-    </w:rPr>
-  </w:style>
-  <w:style w:type="paragraph" w:styleId="Ttulo6">
-    <w:name w:val="heading 6"/>
-    <w:basedOn w:val="Normal"/>
-    <w:next w:val="Normal"/>
-    <w:pPr>
-      <w:keepNext/>
-      <w:keepLines/>
-      <w:spacing w:before="240" w:after="80"/>
-      <w:outlineLvl w:val="5"/>
-    </w:pPr>
-    <w:rPr>
-      <w:i/>
-      <w:color w:val="666666"/>
-    </w:rPr>
-  </w:style>
-  <w:style w:type="paragraph" w:styleId="Ttulo7">
-    <w:name w:val="heading 7"/>
-    <w:basedOn w:val="Ttulo1"/>
-    <w:next w:val="Normal"/>
-    <w:link w:val="Ttulo7Car"/>
-    <w:uiPriority w:val="9"/>
-    <w:unhideWhenUsed/>
-    <w:qFormat/>
-    <w:rsid w:val="00C344D3"/>
-    <w:pPr>
-      <w:outlineLvl w:val="6"/>
-    </w:pPr>
-    <w:rPr>
-      <w:rFonts w:eastAsiaTheme="majorEastAsia" w:cstheme="majorBidi"/>
-      <w:b w:val="0"/>
-      <w:iCs/>
-    </w:rPr>
-  </w:style>
-  <w:style w:type="character" w:default="1" w:styleId="Fuentedeprrafopredeter">
-    <w:name w:val="Default Paragraph Font"/>
-    <w:uiPriority w:val="1"/>
-    <w:semiHidden/>
-    <w:unhideWhenUsed/>
-  </w:style>
-  <w:style w:type="table" w:default="1" w:styleId="Tablanormal">
-    <w:name w:val="Normal Table"/>
+  <w:style w:type="character" w:styleId="Mencinsinresolver">
+    <w:name w:val="Unresolved Mention"/>
+    <w:basedOn w:val="Fuentedeprrafopredeter"/>
     <w:uiPriority w:val="99"/>
     <w:semiHidden/>
     <w:unhideWhenUsed/>
-    <w:tblPr>
-      <w:tblInd w:w="0" w:type="dxa"/>
-      <w:tblCellMar>
-        <w:top w:w="0" w:type="dxa"/>
-        <w:left w:w="108" w:type="dxa"/>
-        <w:bottom w:w="0" w:type="dxa"/>
-        <w:right w:w="108" w:type="dxa"/>
-      </w:tblCellMar>
-    </w:tblPr>
-  </w:style>
-  <w:style w:type="numbering" w:default="1" w:styleId="Sinlista">
-    <w:name w:val="No List"/>
-    <w:uiPriority w:val="99"/>
-    <w:semiHidden/>
-    <w:unhideWhenUsed/>
-  </w:style>
-  <w:style w:type="table" w:customStyle="1" w:styleId="TableNormal">
-    <w:name w:val="Table Normal"/>
-    <w:tblPr>
-      <w:tblCellMar>
-        <w:top w:w="0" w:type="dxa"/>
-        <w:left w:w="0" w:type="dxa"/>
-        <w:bottom w:w="0" w:type="dxa"/>
-        <w:right w:w="0" w:type="dxa"/>
-      </w:tblCellMar>
-    </w:tblPr>
-  </w:style>
-  <w:style w:type="paragraph" w:styleId="Ttulo">
-    <w:name w:val="Title"/>
-    <w:basedOn w:val="Normal"/>
-    <w:next w:val="Normal"/>
-    <w:pPr>
-      <w:keepNext/>
-      <w:keepLines/>
-      <w:spacing w:after="60"/>
-    </w:pPr>
+    <w:rsid w:val="004D6C65"/>
     <w:rPr>
-      <w:sz w:val="52"/>
-      <w:szCs w:val="52"/>
-    </w:rPr>
-  </w:style>
-  <w:style w:type="paragraph" w:styleId="Subttulo">
-    <w:name w:val="Subtitle"/>
-    <w:basedOn w:val="Normal"/>
-    <w:next w:val="Normal"/>
-    <w:pPr>
-      <w:keepNext/>
-      <w:keepLines/>
-      <w:spacing w:after="320"/>
-    </w:pPr>
-    <w:rPr>
-      <w:color w:val="666666"/>
-      <w:sz w:val="30"/>
-      <w:szCs w:val="30"/>
-    </w:rPr>
-  </w:style>
-  <w:style w:type="table" w:customStyle="1" w:styleId="25">
-    <w:name w:val="25"/>
-    <w:basedOn w:val="TableNormal"/>
-    <w:tblPr>
-      <w:tblStyleRowBandSize w:val="1"/>
-      <w:tblStyleColBandSize w:val="1"/>
-      <w:tblCellMar>
-        <w:top w:w="100" w:type="dxa"/>
-        <w:left w:w="100" w:type="dxa"/>
-        <w:bottom w:w="100" w:type="dxa"/>
-        <w:right w:w="100" w:type="dxa"/>
-      </w:tblCellMar>
-    </w:tblPr>
-  </w:style>
-  <w:style w:type="table" w:customStyle="1" w:styleId="24">
-    <w:name w:val="24"/>
-    <w:basedOn w:val="TableNormal"/>
-    <w:tblPr>
-      <w:tblStyleRowBandSize w:val="1"/>
-      <w:tblStyleColBandSize w:val="1"/>
-      <w:tblCellMar>
-        <w:top w:w="100" w:type="dxa"/>
-        <w:left w:w="100" w:type="dxa"/>
-        <w:bottom w:w="100" w:type="dxa"/>
-        <w:right w:w="100" w:type="dxa"/>
-      </w:tblCellMar>
-    </w:tblPr>
-  </w:style>
-  <w:style w:type="table" w:customStyle="1" w:styleId="23">
-    <w:name w:val="23"/>
-    <w:basedOn w:val="TableNormal"/>
-    <w:tblPr>
-      <w:tblStyleRowBandSize w:val="1"/>
-      <w:tblStyleColBandSize w:val="1"/>
-      <w:tblCellMar>
-        <w:top w:w="100" w:type="dxa"/>
-        <w:left w:w="100" w:type="dxa"/>
-        <w:bottom w:w="100" w:type="dxa"/>
-        <w:right w:w="100" w:type="dxa"/>
-      </w:tblCellMar>
-    </w:tblPr>
-  </w:style>
-  <w:style w:type="table" w:customStyle="1" w:styleId="22">
-    <w:name w:val="22"/>
-    <w:basedOn w:val="TableNormal"/>
-    <w:tblPr>
-      <w:tblStyleRowBandSize w:val="1"/>
-      <w:tblStyleColBandSize w:val="1"/>
-      <w:tblCellMar>
-        <w:top w:w="100" w:type="dxa"/>
-        <w:left w:w="100" w:type="dxa"/>
-        <w:bottom w:w="100" w:type="dxa"/>
-        <w:right w:w="100" w:type="dxa"/>
-      </w:tblCellMar>
-    </w:tblPr>
-  </w:style>
-  <w:style w:type="table" w:customStyle="1" w:styleId="21">
-    <w:name w:val="21"/>
-    <w:basedOn w:val="TableNormal"/>
-    <w:tblPr>
-      <w:tblStyleRowBandSize w:val="1"/>
-      <w:tblStyleColBandSize w:val="1"/>
-      <w:tblCellMar>
-        <w:top w:w="100" w:type="dxa"/>
-        <w:left w:w="100" w:type="dxa"/>
-        <w:bottom w:w="100" w:type="dxa"/>
-        <w:right w:w="100" w:type="dxa"/>
-      </w:tblCellMar>
-    </w:tblPr>
-  </w:style>
-  <w:style w:type="table" w:customStyle="1" w:styleId="20">
-    <w:name w:val="20"/>
-    <w:basedOn w:val="TableNormal"/>
-    <w:tblPr>
-      <w:tblStyleRowBandSize w:val="1"/>
-      <w:tblStyleColBandSize w:val="1"/>
-      <w:tblCellMar>
-        <w:top w:w="100" w:type="dxa"/>
-        <w:left w:w="100" w:type="dxa"/>
-        <w:bottom w:w="100" w:type="dxa"/>
-        <w:right w:w="100" w:type="dxa"/>
-      </w:tblCellMar>
-    </w:tblPr>
-  </w:style>
-  <w:style w:type="table" w:customStyle="1" w:styleId="19">
-    <w:name w:val="19"/>
-    <w:basedOn w:val="TableNormal"/>
-    <w:tblPr>
-      <w:tblStyleRowBandSize w:val="1"/>
-      <w:tblStyleColBandSize w:val="1"/>
-      <w:tblCellMar>
-        <w:top w:w="100" w:type="dxa"/>
-        <w:left w:w="100" w:type="dxa"/>
-        <w:bottom w:w="100" w:type="dxa"/>
-        <w:right w:w="100" w:type="dxa"/>
-      </w:tblCellMar>
-    </w:tblPr>
-  </w:style>
-  <w:style w:type="table" w:customStyle="1" w:styleId="18">
-    <w:name w:val="18"/>
-    <w:basedOn w:val="TableNormal"/>
-    <w:tblPr>
-      <w:tblStyleRowBandSize w:val="1"/>
-      <w:tblStyleColBandSize w:val="1"/>
-      <w:tblCellMar>
-        <w:top w:w="100" w:type="dxa"/>
-        <w:left w:w="100" w:type="dxa"/>
-        <w:bottom w:w="100" w:type="dxa"/>
-        <w:right w:w="100" w:type="dxa"/>
-      </w:tblCellMar>
-    </w:tblPr>
-  </w:style>
-  <w:style w:type="table" w:customStyle="1" w:styleId="17">
-    <w:name w:val="17"/>
-    <w:basedOn w:val="TableNormal"/>
-    <w:tblPr>
-      <w:tblStyleRowBandSize w:val="1"/>
-      <w:tblStyleColBandSize w:val="1"/>
-      <w:tblCellMar>
-        <w:top w:w="100" w:type="dxa"/>
-        <w:left w:w="100" w:type="dxa"/>
-        <w:bottom w:w="100" w:type="dxa"/>
-        <w:right w:w="100" w:type="dxa"/>
-      </w:tblCellMar>
-    </w:tblPr>
-  </w:style>
-  <w:style w:type="table" w:customStyle="1" w:styleId="16">
-    <w:name w:val="16"/>
-    <w:basedOn w:val="TableNormal"/>
-    <w:tblPr>
-      <w:tblStyleRowBandSize w:val="1"/>
-      <w:tblStyleColBandSize w:val="1"/>
-      <w:tblCellMar>
-        <w:top w:w="100" w:type="dxa"/>
-        <w:left w:w="100" w:type="dxa"/>
-        <w:bottom w:w="100" w:type="dxa"/>
-        <w:right w:w="100" w:type="dxa"/>
-      </w:tblCellMar>
-    </w:tblPr>
-  </w:style>
-  <w:style w:type="table" w:customStyle="1" w:styleId="15">
-    <w:name w:val="15"/>
-    <w:basedOn w:val="TableNormal"/>
-    <w:tblPr>
-      <w:tblStyleRowBandSize w:val="1"/>
-      <w:tblStyleColBandSize w:val="1"/>
-      <w:tblCellMar>
-        <w:top w:w="100" w:type="dxa"/>
-        <w:left w:w="100" w:type="dxa"/>
-        <w:bottom w:w="100" w:type="dxa"/>
-        <w:right w:w="100" w:type="dxa"/>
-      </w:tblCellMar>
-    </w:tblPr>
-  </w:style>
-  <w:style w:type="table" w:customStyle="1" w:styleId="14">
-    <w:name w:val="14"/>
-    <w:basedOn w:val="TableNormal"/>
-    <w:tblPr>
-      <w:tblStyleRowBandSize w:val="1"/>
-      <w:tblStyleColBandSize w:val="1"/>
-      <w:tblCellMar>
-        <w:top w:w="100" w:type="dxa"/>
-        <w:left w:w="100" w:type="dxa"/>
-        <w:bottom w:w="100" w:type="dxa"/>
-        <w:right w:w="100" w:type="dxa"/>
-      </w:tblCellMar>
-    </w:tblPr>
-  </w:style>
-  <w:style w:type="table" w:customStyle="1" w:styleId="13">
-    <w:name w:val="13"/>
-    <w:basedOn w:val="TableNormal"/>
-    <w:tblPr>
-      <w:tblStyleRowBandSize w:val="1"/>
-      <w:tblStyleColBandSize w:val="1"/>
-      <w:tblCellMar>
-        <w:top w:w="100" w:type="dxa"/>
-        <w:left w:w="100" w:type="dxa"/>
-        <w:bottom w:w="100" w:type="dxa"/>
-        <w:right w:w="100" w:type="dxa"/>
-      </w:tblCellMar>
-    </w:tblPr>
-  </w:style>
-  <w:style w:type="table" w:customStyle="1" w:styleId="12">
-    <w:name w:val="12"/>
-    <w:basedOn w:val="TableNormal"/>
-    <w:tblPr>
-      <w:tblStyleRowBandSize w:val="1"/>
-      <w:tblStyleColBandSize w:val="1"/>
-      <w:tblCellMar>
-        <w:top w:w="100" w:type="dxa"/>
-        <w:left w:w="100" w:type="dxa"/>
-        <w:bottom w:w="100" w:type="dxa"/>
-        <w:right w:w="100" w:type="dxa"/>
-      </w:tblCellMar>
-    </w:tblPr>
-  </w:style>
-  <w:style w:type="table" w:customStyle="1" w:styleId="11">
-    <w:name w:val="11"/>
-    <w:basedOn w:val="TableNormal"/>
-    <w:tblPr>
-      <w:tblStyleRowBandSize w:val="1"/>
-      <w:tblStyleColBandSize w:val="1"/>
-      <w:tblCellMar>
-        <w:top w:w="100" w:type="dxa"/>
-        <w:left w:w="100" w:type="dxa"/>
-        <w:bottom w:w="100" w:type="dxa"/>
-        <w:right w:w="100" w:type="dxa"/>
-      </w:tblCellMar>
-    </w:tblPr>
-  </w:style>
-  <w:style w:type="table" w:customStyle="1" w:styleId="10">
-    <w:name w:val="10"/>
-    <w:basedOn w:val="TableNormal"/>
-    <w:tblPr>
-      <w:tblStyleRowBandSize w:val="1"/>
-      <w:tblStyleColBandSize w:val="1"/>
-      <w:tblCellMar>
-        <w:top w:w="100" w:type="dxa"/>
-        <w:left w:w="100" w:type="dxa"/>
-        <w:bottom w:w="100" w:type="dxa"/>
-        <w:right w:w="100" w:type="dxa"/>
-      </w:tblCellMar>
-    </w:tblPr>
-  </w:style>
-  <w:style w:type="table" w:customStyle="1" w:styleId="9">
-    <w:name w:val="9"/>
-    <w:basedOn w:val="TableNormal"/>
-    <w:tblPr>
-      <w:tblStyleRowBandSize w:val="1"/>
-      <w:tblStyleColBandSize w:val="1"/>
-      <w:tblCellMar>
-        <w:top w:w="100" w:type="dxa"/>
-        <w:left w:w="100" w:type="dxa"/>
-        <w:bottom w:w="100" w:type="dxa"/>
-        <w:right w:w="100" w:type="dxa"/>
-      </w:tblCellMar>
-    </w:tblPr>
-  </w:style>
-  <w:style w:type="table" w:customStyle="1" w:styleId="8">
-    <w:name w:val="8"/>
-    <w:basedOn w:val="TableNormal"/>
-    <w:tblPr>
-      <w:tblStyleRowBandSize w:val="1"/>
-      <w:tblStyleColBandSize w:val="1"/>
-      <w:tblCellMar>
-        <w:top w:w="100" w:type="dxa"/>
-        <w:left w:w="100" w:type="dxa"/>
-        <w:bottom w:w="100" w:type="dxa"/>
-        <w:right w:w="100" w:type="dxa"/>
-      </w:tblCellMar>
-    </w:tblPr>
-  </w:style>
-  <w:style w:type="table" w:customStyle="1" w:styleId="7">
-    <w:name w:val="7"/>
-    <w:basedOn w:val="TableNormal"/>
-    <w:tblPr>
-      <w:tblStyleRowBandSize w:val="1"/>
-      <w:tblStyleColBandSize w:val="1"/>
-      <w:tblCellMar>
-        <w:top w:w="100" w:type="dxa"/>
-        <w:left w:w="100" w:type="dxa"/>
-        <w:bottom w:w="100" w:type="dxa"/>
-        <w:right w:w="100" w:type="dxa"/>
-      </w:tblCellMar>
-    </w:tblPr>
-  </w:style>
-  <w:style w:type="table" w:customStyle="1" w:styleId="6">
-    <w:name w:val="6"/>
-    <w:basedOn w:val="TableNormal"/>
-    <w:tblPr>
-      <w:tblStyleRowBandSize w:val="1"/>
-      <w:tblStyleColBandSize w:val="1"/>
-      <w:tblCellMar>
-        <w:top w:w="100" w:type="dxa"/>
-        <w:left w:w="100" w:type="dxa"/>
-        <w:bottom w:w="100" w:type="dxa"/>
-        <w:right w:w="100" w:type="dxa"/>
-      </w:tblCellMar>
-    </w:tblPr>
-  </w:style>
-  <w:style w:type="table" w:customStyle="1" w:styleId="5">
-    <w:name w:val="5"/>
-    <w:basedOn w:val="TableNormal"/>
-    <w:tblPr>
-      <w:tblStyleRowBandSize w:val="1"/>
-      <w:tblStyleColBandSize w:val="1"/>
-      <w:tblCellMar>
-        <w:top w:w="100" w:type="dxa"/>
-        <w:left w:w="100" w:type="dxa"/>
-        <w:bottom w:w="100" w:type="dxa"/>
-        <w:right w:w="100" w:type="dxa"/>
-      </w:tblCellMar>
-    </w:tblPr>
-  </w:style>
-  <w:style w:type="table" w:customStyle="1" w:styleId="4">
-    <w:name w:val="4"/>
-    <w:basedOn w:val="TableNormal"/>
-    <w:tblPr>
-      <w:tblStyleRowBandSize w:val="1"/>
-      <w:tblStyleColBandSize w:val="1"/>
-      <w:tblCellMar>
-        <w:top w:w="100" w:type="dxa"/>
-        <w:left w:w="100" w:type="dxa"/>
-        <w:bottom w:w="100" w:type="dxa"/>
-        <w:right w:w="100" w:type="dxa"/>
-      </w:tblCellMar>
-    </w:tblPr>
-  </w:style>
-  <w:style w:type="table" w:customStyle="1" w:styleId="3">
-    <w:name w:val="3"/>
-    <w:basedOn w:val="TableNormal"/>
-    <w:tblPr>
-      <w:tblStyleRowBandSize w:val="1"/>
-      <w:tblStyleColBandSize w:val="1"/>
-      <w:tblCellMar>
-        <w:top w:w="100" w:type="dxa"/>
-        <w:left w:w="100" w:type="dxa"/>
-        <w:bottom w:w="100" w:type="dxa"/>
-        <w:right w:w="100" w:type="dxa"/>
-      </w:tblCellMar>
-    </w:tblPr>
-  </w:style>
-  <w:style w:type="table" w:customStyle="1" w:styleId="2">
-    <w:name w:val="2"/>
-    <w:basedOn w:val="TableNormal"/>
-    <w:tblPr>
-      <w:tblStyleRowBandSize w:val="1"/>
-      <w:tblStyleColBandSize w:val="1"/>
-      <w:tblCellMar>
-        <w:top w:w="100" w:type="dxa"/>
-        <w:left w:w="100" w:type="dxa"/>
-        <w:bottom w:w="100" w:type="dxa"/>
-        <w:right w:w="100" w:type="dxa"/>
-      </w:tblCellMar>
-    </w:tblPr>
-  </w:style>
-  <w:style w:type="table" w:customStyle="1" w:styleId="1">
-    <w:name w:val="1"/>
-    <w:basedOn w:val="TableNormal"/>
-    <w:tblPr>
-      <w:tblStyleRowBandSize w:val="1"/>
-      <w:tblStyleColBandSize w:val="1"/>
-      <w:tblCellMar>
-        <w:top w:w="100" w:type="dxa"/>
-        <w:left w:w="100" w:type="dxa"/>
-        <w:bottom w:w="100" w:type="dxa"/>
-        <w:right w:w="100" w:type="dxa"/>
-      </w:tblCellMar>
-    </w:tblPr>
-  </w:style>
-  <w:style w:type="table" w:customStyle="1" w:styleId="GridTable5DarkAccent5">
-    <w:name w:val="Grid Table 5 Dark Accent 5"/>
-    <w:basedOn w:val="Tablanormal"/>
-    <w:uiPriority w:val="50"/>
-    <w:rsid w:val="003520F9"/>
-    <w:pPr>
-      <w:spacing w:line="240" w:lineRule="auto"/>
-    </w:pPr>
-    <w:tblPr>
-      <w:tblStyleRowBandSize w:val="1"/>
-      <w:tblStyleColBandSize w:val="1"/>
-      <w:tblBorders>
-        <w:top w:val="single" w:sz="4" w:space="0" w:color="FFFFFF" w:themeColor="background1"/>
-        <w:left w:val="single" w:sz="4" w:space="0" w:color="FFFFFF" w:themeColor="background1"/>
-        <w:bottom w:val="single" w:sz="4" w:space="0" w:color="FFFFFF" w:themeColor="background1"/>
-        <w:right w:val="single" w:sz="4" w:space="0" w:color="FFFFFF" w:themeColor="background1"/>
-        <w:insideH w:val="single" w:sz="4" w:space="0" w:color="FFFFFF" w:themeColor="background1"/>
-        <w:insideV w:val="single" w:sz="4" w:space="0" w:color="FFFFFF" w:themeColor="background1"/>
-      </w:tblBorders>
-    </w:tblPr>
-    <w:tcPr>
-      <w:shd w:val="clear" w:color="auto" w:fill="DAEEF3" w:themeFill="accent5" w:themeFillTint="33"/>
-    </w:tcPr>
-    <w:tblStylePr w:type="firstRow">
-      <w:rPr>
-        <w:b/>
-        <w:bCs/>
-        <w:color w:val="FFFFFF" w:themeColor="background1"/>
-      </w:rPr>
-      <w:tblPr/>
-      <w:tcPr>
-        <w:tcBorders>
-          <w:top w:val="single" w:sz="4" w:space="0" w:color="FFFFFF" w:themeColor="background1"/>
-          <w:left w:val="single" w:sz="4" w:space="0" w:color="FFFFFF" w:themeColor="background1"/>
-          <w:right w:val="single" w:sz="4" w:space="0" w:color="FFFFFF" w:themeColor="background1"/>
-          <w:insideH w:val="nil"/>
-          <w:insideV w:val="nil"/>
-        </w:tcBorders>
-        <w:shd w:val="clear" w:color="auto" w:fill="4BACC6" w:themeFill="accent5"/>
-      </w:tcPr>
-    </w:tblStylePr>
-    <w:tblStylePr w:type="lastRow">
-      <w:rPr>
-        <w:b/>
-        <w:bCs/>
-        <w:color w:val="FFFFFF" w:themeColor="background1"/>
-      </w:rPr>
-      <w:tblPr/>
-      <w:tcPr>
-        <w:tcBorders>
-          <w:left w:val="single" w:sz="4" w:space="0" w:color="FFFFFF" w:themeColor="background1"/>
-          <w:bottom w:val="single" w:sz="4" w:space="0" w:color="FFFFFF" w:themeColor="background1"/>
-          <w:right w:val="single" w:sz="4" w:space="0" w:color="FFFFFF" w:themeColor="background1"/>
-          <w:insideH w:val="nil"/>
-          <w:insideV w:val="nil"/>
-        </w:tcBorders>
-        <w:shd w:val="clear" w:color="auto" w:fill="4BACC6" w:themeFill="accent5"/>
-      </w:tcPr>
-    </w:tblStylePr>
-    <w:tblStylePr w:type="firstCol">
-      <w:rPr>
-        <w:b/>
-        <w:bCs/>
-        <w:color w:val="FFFFFF" w:themeColor="background1"/>
-      </w:rPr>
-      <w:tblPr/>
-      <w:tcPr>
-        <w:tcBorders>
-          <w:top w:val="single" w:sz="4" w:space="0" w:color="FFFFFF" w:themeColor="background1"/>
-          <w:left w:val="single" w:sz="4" w:space="0" w:color="FFFFFF" w:themeColor="background1"/>
-          <w:bottom w:val="single" w:sz="4" w:space="0" w:color="FFFFFF" w:themeColor="background1"/>
-          <w:insideV w:val="nil"/>
-        </w:tcBorders>
-        <w:shd w:val="clear" w:color="auto" w:fill="4BACC6" w:themeFill="accent5"/>
-      </w:tcPr>
-    </w:tblStylePr>
-    <w:tblStylePr w:type="lastCol">
-      <w:rPr>
-        <w:b/>
-        <w:bCs/>
-        <w:color w:val="FFFFFF" w:themeColor="background1"/>
-      </w:rPr>
-      <w:tblPr/>
-      <w:tcPr>
-        <w:tcBorders>
-          <w:top w:val="single" w:sz="4" w:space="0" w:color="FFFFFF" w:themeColor="background1"/>
-          <w:bottom w:val="single" w:sz="4" w:space="0" w:color="FFFFFF" w:themeColor="background1"/>
-          <w:right w:val="single" w:sz="4" w:space="0" w:color="FFFFFF" w:themeColor="background1"/>
-          <w:insideV w:val="nil"/>
-        </w:tcBorders>
-        <w:shd w:val="clear" w:color="auto" w:fill="4BACC6" w:themeFill="accent5"/>
-      </w:tcPr>
-    </w:tblStylePr>
-    <w:tblStylePr w:type="band1Vert">
-      <w:tblPr/>
-      <w:tcPr>
-        <w:shd w:val="clear" w:color="auto" w:fill="B6DDE8" w:themeFill="accent5" w:themeFillTint="66"/>
-      </w:tcPr>
-    </w:tblStylePr>
-    <w:tblStylePr w:type="band1Horz">
-      <w:tblPr/>
-      <w:tcPr>
-        <w:shd w:val="clear" w:color="auto" w:fill="B6DDE8" w:themeFill="accent5" w:themeFillTint="66"/>
-      </w:tcPr>
-    </w:tblStylePr>
-  </w:style>
-  <w:style w:type="table" w:customStyle="1" w:styleId="GridTable5DarkAccent4">
-    <w:name w:val="Grid Table 5 Dark Accent 4"/>
-    <w:basedOn w:val="Tablanormal"/>
-    <w:uiPriority w:val="50"/>
-    <w:rsid w:val="003520F9"/>
-    <w:pPr>
-      <w:spacing w:line="240" w:lineRule="auto"/>
-    </w:pPr>
-    <w:tblPr>
-      <w:tblStyleRowBandSize w:val="1"/>
-      <w:tblStyleColBandSize w:val="1"/>
-      <w:tblBorders>
-        <w:top w:val="single" w:sz="4" w:space="0" w:color="FFFFFF" w:themeColor="background1"/>
-        <w:left w:val="single" w:sz="4" w:space="0" w:color="FFFFFF" w:themeColor="background1"/>
-        <w:bottom w:val="single" w:sz="4" w:space="0" w:color="FFFFFF" w:themeColor="background1"/>
-        <w:right w:val="single" w:sz="4" w:space="0" w:color="FFFFFF" w:themeColor="background1"/>
-        <w:insideH w:val="single" w:sz="4" w:space="0" w:color="FFFFFF" w:themeColor="background1"/>
-        <w:insideV w:val="single" w:sz="4" w:space="0" w:color="FFFFFF" w:themeColor="background1"/>
-      </w:tblBorders>
-    </w:tblPr>
-    <w:tcPr>
-      <w:shd w:val="clear" w:color="auto" w:fill="E5DFEC" w:themeFill="accent4" w:themeFillTint="33"/>
-    </w:tcPr>
-    <w:tblStylePr w:type="firstRow">
-      <w:rPr>
-        <w:b/>
-        <w:bCs/>
-        <w:color w:val="FFFFFF" w:themeColor="background1"/>
-      </w:rPr>
-      <w:tblPr/>
-      <w:tcPr>
-        <w:tcBorders>
-          <w:top w:val="single" w:sz="4" w:space="0" w:color="FFFFFF" w:themeColor="background1"/>
-          <w:left w:val="single" w:sz="4" w:space="0" w:color="FFFFFF" w:themeColor="background1"/>
-          <w:right w:val="single" w:sz="4" w:space="0" w:color="FFFFFF" w:themeColor="background1"/>
-          <w:insideH w:val="nil"/>
-          <w:insideV w:val="nil"/>
-        </w:tcBorders>
-        <w:shd w:val="clear" w:color="auto" w:fill="8064A2" w:themeFill="accent4"/>
-      </w:tcPr>
-    </w:tblStylePr>
-    <w:tblStylePr w:type="lastRow">
-      <w:rPr>
-        <w:b/>
-        <w:bCs/>
-        <w:color w:val="FFFFFF" w:themeColor="background1"/>
-      </w:rPr>
-      <w:tblPr/>
-      <w:tcPr>
-        <w:tcBorders>
-          <w:left w:val="single" w:sz="4" w:space="0" w:color="FFFFFF" w:themeColor="background1"/>
-          <w:bottom w:val="single" w:sz="4" w:space="0" w:color="FFFFFF" w:themeColor="background1"/>
-          <w:right w:val="single" w:sz="4" w:space="0" w:color="FFFFFF" w:themeColor="background1"/>
-          <w:insideH w:val="nil"/>
-          <w:insideV w:val="nil"/>
-        </w:tcBorders>
-        <w:shd w:val="clear" w:color="auto" w:fill="8064A2" w:themeFill="accent4"/>
-      </w:tcPr>
-    </w:tblStylePr>
-    <w:tblStylePr w:type="firstCol">
-      <w:rPr>
-        <w:b/>
-        <w:bCs/>
-        <w:color w:val="FFFFFF" w:themeColor="background1"/>
-      </w:rPr>
-      <w:tblPr/>
-      <w:tcPr>
-        <w:tcBorders>
-          <w:top w:val="single" w:sz="4" w:space="0" w:color="FFFFFF" w:themeColor="background1"/>
-          <w:left w:val="single" w:sz="4" w:space="0" w:color="FFFFFF" w:themeColor="background1"/>
-          <w:bottom w:val="single" w:sz="4" w:space="0" w:color="FFFFFF" w:themeColor="background1"/>
-          <w:insideV w:val="nil"/>
-        </w:tcBorders>
-        <w:shd w:val="clear" w:color="auto" w:fill="8064A2" w:themeFill="accent4"/>
-      </w:tcPr>
-    </w:tblStylePr>
-    <w:tblStylePr w:type="lastCol">
-      <w:rPr>
-        <w:b/>
-        <w:bCs/>
-        <w:color w:val="FFFFFF" w:themeColor="background1"/>
-      </w:rPr>
-      <w:tblPr/>
-      <w:tcPr>
-        <w:tcBorders>
-          <w:top w:val="single" w:sz="4" w:space="0" w:color="FFFFFF" w:themeColor="background1"/>
-          <w:bottom w:val="single" w:sz="4" w:space="0" w:color="FFFFFF" w:themeColor="background1"/>
-          <w:right w:val="single" w:sz="4" w:space="0" w:color="FFFFFF" w:themeColor="background1"/>
-          <w:insideV w:val="nil"/>
-        </w:tcBorders>
-        <w:shd w:val="clear" w:color="auto" w:fill="8064A2" w:themeFill="accent4"/>
-      </w:tcPr>
-    </w:tblStylePr>
-    <w:tblStylePr w:type="band1Vert">
-      <w:tblPr/>
-      <w:tcPr>
-        <w:shd w:val="clear" w:color="auto" w:fill="CCC0D9" w:themeFill="accent4" w:themeFillTint="66"/>
-      </w:tcPr>
-    </w:tblStylePr>
-    <w:tblStylePr w:type="band1Horz">
-      <w:tblPr/>
-      <w:tcPr>
-        <w:shd w:val="clear" w:color="auto" w:fill="CCC0D9" w:themeFill="accent4" w:themeFillTint="66"/>
-      </w:tcPr>
-    </w:tblStylePr>
-  </w:style>
-  <w:style w:type="paragraph" w:styleId="Prrafodelista">
-    <w:name w:val="List Paragraph"/>
-    <w:basedOn w:val="Normal"/>
-    <w:uiPriority w:val="34"/>
-    <w:qFormat/>
-    <w:rsid w:val="003520F9"/>
-    <w:pPr>
-      <w:ind w:left="720"/>
-    </w:pPr>
-  </w:style>
-  <w:style w:type="table" w:customStyle="1" w:styleId="GridTable5DarkAccent1">
-    <w:name w:val="Grid Table 5 Dark Accent 1"/>
-    <w:basedOn w:val="Tablanormal"/>
-    <w:uiPriority w:val="50"/>
-    <w:rsid w:val="00DC1D4F"/>
-    <w:pPr>
-      <w:spacing w:line="240" w:lineRule="auto"/>
-    </w:pPr>
-    <w:tblPr>
-      <w:tblStyleRowBandSize w:val="1"/>
-      <w:tblStyleColBandSize w:val="1"/>
-      <w:tblBorders>
-        <w:top w:val="single" w:sz="4" w:space="0" w:color="FFFFFF" w:themeColor="background1"/>
-        <w:left w:val="single" w:sz="4" w:space="0" w:color="FFFFFF" w:themeColor="background1"/>
-        <w:bottom w:val="single" w:sz="4" w:space="0" w:color="FFFFFF" w:themeColor="background1"/>
-        <w:right w:val="single" w:sz="4" w:space="0" w:color="FFFFFF" w:themeColor="background1"/>
-        <w:insideH w:val="single" w:sz="4" w:space="0" w:color="FFFFFF" w:themeColor="background1"/>
-        <w:insideV w:val="single" w:sz="4" w:space="0" w:color="FFFFFF" w:themeColor="background1"/>
-      </w:tblBorders>
-    </w:tblPr>
-    <w:tcPr>
-      <w:shd w:val="clear" w:color="auto" w:fill="DBE5F1" w:themeFill="accent1" w:themeFillTint="33"/>
-    </w:tcPr>
-    <w:tblStylePr w:type="firstRow">
-      <w:rPr>
-        <w:b/>
-        <w:bCs/>
-        <w:color w:val="FFFFFF" w:themeColor="background1"/>
-      </w:rPr>
-      <w:tblPr/>
-      <w:tcPr>
-        <w:tcBorders>
-          <w:top w:val="single" w:sz="4" w:space="0" w:color="FFFFFF" w:themeColor="background1"/>
-          <w:left w:val="single" w:sz="4" w:space="0" w:color="FFFFFF" w:themeColor="background1"/>
-          <w:right w:val="single" w:sz="4" w:space="0" w:color="FFFFFF" w:themeColor="background1"/>
-          <w:insideH w:val="nil"/>
-          <w:insideV w:val="nil"/>
-        </w:tcBorders>
-        <w:shd w:val="clear" w:color="auto" w:fill="4F81BD" w:themeFill="accent1"/>
-      </w:tcPr>
-    </w:tblStylePr>
-    <w:tblStylePr w:type="lastRow">
-      <w:rPr>
-        <w:b/>
-        <w:bCs/>
-        <w:color w:val="FFFFFF" w:themeColor="background1"/>
-      </w:rPr>
-      <w:tblPr/>
-      <w:tcPr>
-        <w:tcBorders>
-          <w:left w:val="single" w:sz="4" w:space="0" w:color="FFFFFF" w:themeColor="background1"/>
-          <w:bottom w:val="single" w:sz="4" w:space="0" w:color="FFFFFF" w:themeColor="background1"/>
-          <w:right w:val="single" w:sz="4" w:space="0" w:color="FFFFFF" w:themeColor="background1"/>
-          <w:insideH w:val="nil"/>
-          <w:insideV w:val="nil"/>
-        </w:tcBorders>
-        <w:shd w:val="clear" w:color="auto" w:fill="4F81BD" w:themeFill="accent1"/>
-      </w:tcPr>
-    </w:tblStylePr>
-    <w:tblStylePr w:type="firstCol">
-      <w:rPr>
-        <w:b/>
-        <w:bCs/>
-        <w:color w:val="FFFFFF" w:themeColor="background1"/>
-      </w:rPr>
-      <w:tblPr/>
-      <w:tcPr>
-        <w:tcBorders>
-          <w:top w:val="single" w:sz="4" w:space="0" w:color="FFFFFF" w:themeColor="background1"/>
-          <w:left w:val="single" w:sz="4" w:space="0" w:color="FFFFFF" w:themeColor="background1"/>
-          <w:bottom w:val="single" w:sz="4" w:space="0" w:color="FFFFFF" w:themeColor="background1"/>
-          <w:insideV w:val="nil"/>
-        </w:tcBorders>
-        <w:shd w:val="clear" w:color="auto" w:fill="4F81BD" w:themeFill="accent1"/>
-      </w:tcPr>
-    </w:tblStylePr>
-    <w:tblStylePr w:type="lastCol">
-      <w:rPr>
-        <w:b/>
-        <w:bCs/>
-        <w:color w:val="FFFFFF" w:themeColor="background1"/>
-      </w:rPr>
-      <w:tblPr/>
-      <w:tcPr>
-        <w:tcBorders>
-          <w:top w:val="single" w:sz="4" w:space="0" w:color="FFFFFF" w:themeColor="background1"/>
-          <w:bottom w:val="single" w:sz="4" w:space="0" w:color="FFFFFF" w:themeColor="background1"/>
-          <w:right w:val="single" w:sz="4" w:space="0" w:color="FFFFFF" w:themeColor="background1"/>
-          <w:insideV w:val="nil"/>
-        </w:tcBorders>
-        <w:shd w:val="clear" w:color="auto" w:fill="4F81BD" w:themeFill="accent1"/>
-      </w:tcPr>
-    </w:tblStylePr>
-    <w:tblStylePr w:type="band1Vert">
-      <w:tblPr/>
-      <w:tcPr>
-        <w:shd w:val="clear" w:color="auto" w:fill="B8CCE4" w:themeFill="accent1" w:themeFillTint="66"/>
-      </w:tcPr>
-    </w:tblStylePr>
-    <w:tblStylePr w:type="band1Horz">
-      <w:tblPr/>
-      <w:tcPr>
-        <w:shd w:val="clear" w:color="auto" w:fill="B8CCE4" w:themeFill="accent1" w:themeFillTint="66"/>
-      </w:tcPr>
-    </w:tblStylePr>
-  </w:style>
-  <w:style w:type="character" w:customStyle="1" w:styleId="Ttulo7Car">
-    <w:name w:val="Título 7 Car"/>
-    <w:basedOn w:val="Fuentedeprrafopredeter"/>
-    <w:link w:val="Ttulo7"/>
-    <w:uiPriority w:val="9"/>
-    <w:rsid w:val="00C344D3"/>
-    <w:rPr>
-      <w:rFonts w:eastAsiaTheme="majorEastAsia" w:cstheme="majorBidi"/>
-      <w:b/>
-      <w:iCs/>
-      <w:sz w:val="24"/>
-      <w:szCs w:val="40"/>
-    </w:rPr>
-  </w:style>
-  <w:style w:type="paragraph" w:styleId="Sinespaciado">
-    <w:name w:val="No Spacing"/>
-    <w:uiPriority w:val="1"/>
-    <w:qFormat/>
-    <w:rsid w:val="00ED02BE"/>
-    <w:pPr>
-      <w:spacing w:before="120" w:after="120" w:line="480" w:lineRule="auto"/>
-      <w:jc w:val="both"/>
-    </w:pPr>
-    <w:rPr>
-      <w:sz w:val="24"/>
-    </w:rPr>
-  </w:style>
-  <w:style w:type="paragraph" w:styleId="Epgrafe">
-    <w:name w:val="caption"/>
-    <w:basedOn w:val="Normal"/>
-    <w:next w:val="Normal"/>
-    <w:uiPriority w:val="35"/>
-    <w:unhideWhenUsed/>
-    <w:qFormat/>
-    <w:rsid w:val="00E13870"/>
-    <w:pPr>
-      <w:spacing w:after="200" w:line="240" w:lineRule="auto"/>
-    </w:pPr>
-    <w:rPr>
-      <w:i/>
-      <w:iCs/>
-      <w:color w:val="1F497D" w:themeColor="text2"/>
-      <w:sz w:val="18"/>
-      <w:szCs w:val="18"/>
-    </w:rPr>
-  </w:style>
-  <w:style w:type="paragraph" w:styleId="TtulodeTDC">
-    <w:name w:val="TOC Heading"/>
-    <w:basedOn w:val="Ttulo1"/>
-    <w:next w:val="Normal"/>
-    <w:uiPriority w:val="39"/>
-    <w:unhideWhenUsed/>
-    <w:qFormat/>
-    <w:rsid w:val="00E13870"/>
-    <w:pPr>
-      <w:spacing w:before="240" w:after="0" w:line="259" w:lineRule="auto"/>
-      <w:contextualSpacing w:val="0"/>
-      <w:outlineLvl w:val="9"/>
-    </w:pPr>
-    <w:rPr>
-      <w:rFonts w:asciiTheme="majorHAnsi" w:eastAsiaTheme="majorEastAsia" w:hAnsiTheme="majorHAnsi" w:cstheme="majorBidi"/>
-      <w:color w:val="365F91" w:themeColor="accent1" w:themeShade="BF"/>
-      <w:sz w:val="32"/>
-      <w:szCs w:val="32"/>
-      <w:lang w:val="en-US" w:eastAsia="en-US"/>
-    </w:rPr>
-  </w:style>
-  <w:style w:type="paragraph" w:styleId="TDC1">
-    <w:name w:val="toc 1"/>
-    <w:basedOn w:val="Normal"/>
-    <w:next w:val="Normal"/>
-    <w:autoRedefine/>
-    <w:uiPriority w:val="39"/>
-    <w:unhideWhenUsed/>
-    <w:rsid w:val="00C344D3"/>
-    <w:pPr>
-      <w:spacing w:after="100"/>
-    </w:pPr>
-  </w:style>
-  <w:style w:type="character" w:styleId="Hipervnculo">
-    <w:name w:val="Hyperlink"/>
-    <w:basedOn w:val="Fuentedeprrafopredeter"/>
-    <w:uiPriority w:val="99"/>
-    <w:unhideWhenUsed/>
-    <w:rsid w:val="00C344D3"/>
-    <w:rPr>
-      <w:color w:val="0000FF" w:themeColor="hyperlink"/>
-      <w:u w:val="single"/>
-    </w:rPr>
-  </w:style>
-  <w:style w:type="paragraph" w:styleId="Textodeglobo">
-    <w:name w:val="Balloon Text"/>
-    <w:basedOn w:val="Normal"/>
-    <w:link w:val="TextodegloboCar"/>
-    <w:uiPriority w:val="99"/>
-    <w:semiHidden/>
-    <w:unhideWhenUsed/>
-    <w:rsid w:val="00F83B26"/>
-    <w:pPr>
-      <w:spacing w:line="240" w:lineRule="auto"/>
-    </w:pPr>
-    <w:rPr>
-      <w:rFonts w:ascii="Tahoma" w:hAnsi="Tahoma" w:cs="Tahoma"/>
-      <w:sz w:val="16"/>
-      <w:szCs w:val="16"/>
-    </w:rPr>
-  </w:style>
-  <w:style w:type="character" w:customStyle="1" w:styleId="TextodegloboCar">
-    <w:name w:val="Texto de globo Car"/>
-    <w:basedOn w:val="Fuentedeprrafopredeter"/>
-    <w:link w:val="Textodeglobo"/>
-    <w:uiPriority w:val="99"/>
-    <w:semiHidden/>
-    <w:rsid w:val="00F83B26"/>
-    <w:rPr>
-      <w:rFonts w:ascii="Tahoma" w:hAnsi="Tahoma" w:cs="Tahoma"/>
-      <w:sz w:val="16"/>
-      <w:szCs w:val="16"/>
+      <w:color w:val="808080"/>
+      <w:shd w:val="clear" w:color="auto" w:fill="E6E6E6"/>
     </w:rPr>
   </w:style>
 </w:styles>
@@ -29982,7 +29147,7 @@
 </file>
 
 <file path=customXml/itemProps1.xml><?xml version="1.0" encoding="utf-8"?>
-<ds:datastoreItem xmlns:ds="http://schemas.openxmlformats.org/officeDocument/2006/customXml" ds:itemID="{808BD8BF-ECA5-4329-BD14-40AB413C8142}">
+<ds:datastoreItem xmlns:ds="http://schemas.openxmlformats.org/officeDocument/2006/customXml" ds:itemID="{D60E44B3-28F3-40B1-99FE-D280CDE99C71}">
   <ds:schemaRefs>
     <ds:schemaRef ds:uri="http://schemas.openxmlformats.org/officeDocument/2006/bibliography"/>
   </ds:schemaRefs>

</xml_diff>